<commit_message>
start working on chapter 2 high level design
</commit_message>
<xml_diff>
--- a/wache-market.docx
+++ b/wache-market.docx
@@ -2401,7 +2401,41 @@
                 <w:sz w:val="24"/>
                 <w:szCs w:val="24"/>
               </w:rPr>
-              <w:t>User account is successfully created and ready for login.</w:t>
+              <w:t xml:space="preserve">User account is successfully created </w:t>
+            </w:r>
+            <w:proofErr w:type="gramStart"/>
+            <w:r>
+              <w:rPr>
+                <w:rFonts w:ascii="Times New Roman" w:eastAsia="Times New Roman" w:hAnsi="Times New Roman" w:cs="Times New Roman"/>
+                <w:sz w:val="24"/>
+                <w:szCs w:val="24"/>
+              </w:rPr>
+              <w:t xml:space="preserve">and </w:t>
+            </w:r>
+            <w:r>
+              <w:rPr>
+                <w:rFonts w:ascii="Times New Roman" w:eastAsia="Times New Roman" w:hAnsi="Times New Roman" w:cs="Times New Roman"/>
+                <w:sz w:val="24"/>
+                <w:szCs w:val="24"/>
+              </w:rPr>
+              <w:t xml:space="preserve"> </w:t>
+            </w:r>
+            <w:r>
+              <w:rPr>
+                <w:rFonts w:ascii="Times New Roman" w:eastAsia="Times New Roman" w:hAnsi="Times New Roman" w:cs="Times New Roman"/>
+                <w:sz w:val="24"/>
+                <w:szCs w:val="24"/>
+              </w:rPr>
+              <w:t>ready</w:t>
+            </w:r>
+            <w:proofErr w:type="gramEnd"/>
+            <w:r>
+              <w:rPr>
+                <w:rFonts w:ascii="Times New Roman" w:eastAsia="Times New Roman" w:hAnsi="Times New Roman" w:cs="Times New Roman"/>
+                <w:sz w:val="24"/>
+                <w:szCs w:val="24"/>
+              </w:rPr>
+              <w:t xml:space="preserve"> for login.</w:t>
             </w:r>
           </w:p>
         </w:tc>
@@ -5395,12 +5429,601 @@
           <w:numId w:val="1"/>
         </w:numPr>
       </w:pPr>
-      <w:bookmarkStart w:id="0" w:name="_GoBack"/>
       <w:r>
         <w:t>Tools and steps to draw Use Case</w:t>
       </w:r>
     </w:p>
-    <w:bookmarkEnd w:id="0"/>
+    <w:p>
+      <w:pPr>
+        <w:spacing w:before="100" w:beforeAutospacing="1" w:after="100" w:afterAutospacing="1" w:line="240" w:lineRule="auto"/>
+        <w:rPr>
+          <w:rFonts w:ascii="Times New Roman" w:eastAsia="Times New Roman" w:hAnsi="Times New Roman" w:cs="Times New Roman"/>
+          <w:sz w:val="24"/>
+          <w:szCs w:val="24"/>
+        </w:rPr>
+      </w:pPr>
+      <w:r>
+        <w:rPr>
+          <w:rFonts w:ascii="Times New Roman" w:eastAsia="Times New Roman" w:hAnsi="Times New Roman" w:cs="Times New Roman"/>
+          <w:sz w:val="24"/>
+          <w:szCs w:val="24"/>
+        </w:rPr>
+        <w:t xml:space="preserve">For drawing the use case diagram, we used </w:t>
+      </w:r>
+      <w:r>
+        <w:rPr>
+          <w:rFonts w:ascii="Times New Roman" w:eastAsia="Times New Roman" w:hAnsi="Times New Roman" w:cs="Times New Roman"/>
+          <w:b/>
+          <w:bCs/>
+          <w:sz w:val="24"/>
+          <w:szCs w:val="24"/>
+        </w:rPr>
+        <w:t>Visual Paradigm</w:t>
+      </w:r>
+      <w:r>
+        <w:rPr>
+          <w:rFonts w:ascii="Times New Roman" w:eastAsia="Times New Roman" w:hAnsi="Times New Roman" w:cs="Times New Roman"/>
+          <w:sz w:val="24"/>
+          <w:szCs w:val="24"/>
+        </w:rPr>
+        <w:t>, a user-friendly UML modeling tool that helps create clear and standardized diagrams.</w:t>
+      </w:r>
+    </w:p>
+    <w:p>
+      <w:pPr>
+        <w:spacing w:before="100" w:beforeAutospacing="1" w:after="100" w:afterAutospacing="1" w:line="240" w:lineRule="auto"/>
+        <w:rPr>
+          <w:rFonts w:ascii="Times New Roman" w:eastAsia="Times New Roman" w:hAnsi="Times New Roman" w:cs="Times New Roman"/>
+          <w:sz w:val="24"/>
+          <w:szCs w:val="24"/>
+        </w:rPr>
+      </w:pPr>
+      <w:r>
+        <w:rPr>
+          <w:rFonts w:ascii="Times New Roman" w:eastAsia="Times New Roman" w:hAnsi="Times New Roman" w:cs="Times New Roman"/>
+          <w:sz w:val="24"/>
+          <w:szCs w:val="24"/>
+        </w:rPr>
+        <w:t>The steps followed were:</w:t>
+      </w:r>
+    </w:p>
+    <w:p>
+      <w:pPr>
+        <w:numPr>
+          <w:ilvl w:val="0"/>
+          <w:numId w:val="30"/>
+        </w:numPr>
+        <w:spacing w:before="100" w:beforeAutospacing="1" w:after="100" w:afterAutospacing="1" w:line="240" w:lineRule="auto"/>
+        <w:rPr>
+          <w:rFonts w:ascii="Times New Roman" w:eastAsia="Times New Roman" w:hAnsi="Times New Roman" w:cs="Times New Roman"/>
+          <w:sz w:val="24"/>
+          <w:szCs w:val="24"/>
+        </w:rPr>
+      </w:pPr>
+      <w:r>
+        <w:rPr>
+          <w:rFonts w:ascii="Times New Roman" w:eastAsia="Times New Roman" w:hAnsi="Times New Roman" w:cs="Times New Roman"/>
+          <w:sz w:val="24"/>
+          <w:szCs w:val="24"/>
+        </w:rPr>
+        <w:lastRenderedPageBreak/>
+        <w:t>Open Visual Paradigm and create a new project.</w:t>
+      </w:r>
+    </w:p>
+    <w:p>
+      <w:pPr>
+        <w:numPr>
+          <w:ilvl w:val="0"/>
+          <w:numId w:val="30"/>
+        </w:numPr>
+        <w:spacing w:before="100" w:beforeAutospacing="1" w:after="100" w:afterAutospacing="1" w:line="240" w:lineRule="auto"/>
+        <w:rPr>
+          <w:rFonts w:ascii="Times New Roman" w:eastAsia="Times New Roman" w:hAnsi="Times New Roman" w:cs="Times New Roman"/>
+          <w:sz w:val="24"/>
+          <w:szCs w:val="24"/>
+        </w:rPr>
+      </w:pPr>
+      <w:r>
+        <w:rPr>
+          <w:rFonts w:ascii="Times New Roman" w:eastAsia="Times New Roman" w:hAnsi="Times New Roman" w:cs="Times New Roman"/>
+          <w:sz w:val="24"/>
+          <w:szCs w:val="24"/>
+        </w:rPr>
+        <w:t xml:space="preserve">Select </w:t>
+      </w:r>
+      <w:r>
+        <w:rPr>
+          <w:rFonts w:ascii="Times New Roman" w:eastAsia="Times New Roman" w:hAnsi="Times New Roman" w:cs="Times New Roman"/>
+          <w:b/>
+          <w:bCs/>
+          <w:sz w:val="24"/>
+          <w:szCs w:val="24"/>
+        </w:rPr>
+        <w:t>Use Case Diagram</w:t>
+      </w:r>
+      <w:r>
+        <w:rPr>
+          <w:rFonts w:ascii="Times New Roman" w:eastAsia="Times New Roman" w:hAnsi="Times New Roman" w:cs="Times New Roman"/>
+          <w:sz w:val="24"/>
+          <w:szCs w:val="24"/>
+        </w:rPr>
+        <w:t xml:space="preserve"> from the available diagram types.</w:t>
+      </w:r>
+    </w:p>
+    <w:p>
+      <w:pPr>
+        <w:numPr>
+          <w:ilvl w:val="0"/>
+          <w:numId w:val="30"/>
+        </w:numPr>
+        <w:spacing w:before="100" w:beforeAutospacing="1" w:after="100" w:afterAutospacing="1" w:line="240" w:lineRule="auto"/>
+        <w:rPr>
+          <w:rFonts w:ascii="Times New Roman" w:eastAsia="Times New Roman" w:hAnsi="Times New Roman" w:cs="Times New Roman"/>
+          <w:sz w:val="24"/>
+          <w:szCs w:val="24"/>
+        </w:rPr>
+      </w:pPr>
+      <w:r>
+        <w:rPr>
+          <w:rFonts w:ascii="Times New Roman" w:eastAsia="Times New Roman" w:hAnsi="Times New Roman" w:cs="Times New Roman"/>
+          <w:sz w:val="24"/>
+          <w:szCs w:val="24"/>
+        </w:rPr>
+        <w:t>Add the main actors (Admin, Seller, Buyer) using the actor symbols.</w:t>
+      </w:r>
+    </w:p>
+    <w:p>
+      <w:pPr>
+        <w:numPr>
+          <w:ilvl w:val="0"/>
+          <w:numId w:val="30"/>
+        </w:numPr>
+        <w:spacing w:before="100" w:beforeAutospacing="1" w:after="100" w:afterAutospacing="1" w:line="240" w:lineRule="auto"/>
+        <w:rPr>
+          <w:rFonts w:ascii="Times New Roman" w:eastAsia="Times New Roman" w:hAnsi="Times New Roman" w:cs="Times New Roman"/>
+          <w:sz w:val="24"/>
+          <w:szCs w:val="24"/>
+        </w:rPr>
+      </w:pPr>
+      <w:r>
+        <w:rPr>
+          <w:rFonts w:ascii="Times New Roman" w:eastAsia="Times New Roman" w:hAnsi="Times New Roman" w:cs="Times New Roman"/>
+          <w:sz w:val="24"/>
+          <w:szCs w:val="24"/>
+        </w:rPr>
+        <w:t>Insert the use cases (e.g., Login, Create Account, Browse Product) using ellipse shapes.</w:t>
+      </w:r>
+    </w:p>
+    <w:p>
+      <w:pPr>
+        <w:numPr>
+          <w:ilvl w:val="0"/>
+          <w:numId w:val="30"/>
+        </w:numPr>
+        <w:spacing w:before="100" w:beforeAutospacing="1" w:after="100" w:afterAutospacing="1" w:line="240" w:lineRule="auto"/>
+        <w:rPr>
+          <w:rFonts w:ascii="Times New Roman" w:eastAsia="Times New Roman" w:hAnsi="Times New Roman" w:cs="Times New Roman"/>
+          <w:sz w:val="24"/>
+          <w:szCs w:val="24"/>
+        </w:rPr>
+      </w:pPr>
+      <w:r>
+        <w:rPr>
+          <w:rFonts w:ascii="Times New Roman" w:eastAsia="Times New Roman" w:hAnsi="Times New Roman" w:cs="Times New Roman"/>
+          <w:sz w:val="24"/>
+          <w:szCs w:val="24"/>
+        </w:rPr>
+        <w:t>Draw association lines between actors and use cases.</w:t>
+      </w:r>
+    </w:p>
+    <w:p>
+      <w:pPr>
+        <w:numPr>
+          <w:ilvl w:val="0"/>
+          <w:numId w:val="30"/>
+        </w:numPr>
+        <w:spacing w:before="100" w:beforeAutospacing="1" w:after="100" w:afterAutospacing="1" w:line="240" w:lineRule="auto"/>
+        <w:rPr>
+          <w:rFonts w:ascii="Times New Roman" w:eastAsia="Times New Roman" w:hAnsi="Times New Roman" w:cs="Times New Roman"/>
+          <w:sz w:val="24"/>
+          <w:szCs w:val="24"/>
+        </w:rPr>
+      </w:pPr>
+      <w:r>
+        <w:rPr>
+          <w:rFonts w:ascii="Times New Roman" w:eastAsia="Times New Roman" w:hAnsi="Times New Roman" w:cs="Times New Roman"/>
+          <w:sz w:val="24"/>
+          <w:szCs w:val="24"/>
+        </w:rPr>
+        <w:t xml:space="preserve">Apply the </w:t>
+      </w:r>
+      <w:r>
+        <w:rPr>
+          <w:rFonts w:ascii="Times New Roman" w:eastAsia="Times New Roman" w:hAnsi="Times New Roman" w:cs="Times New Roman"/>
+          <w:b/>
+          <w:bCs/>
+          <w:sz w:val="24"/>
+          <w:szCs w:val="24"/>
+        </w:rPr>
+        <w:t>&lt;&lt;include&gt;&gt;</w:t>
+      </w:r>
+      <w:r>
+        <w:rPr>
+          <w:rFonts w:ascii="Times New Roman" w:eastAsia="Times New Roman" w:hAnsi="Times New Roman" w:cs="Times New Roman"/>
+          <w:sz w:val="24"/>
+          <w:szCs w:val="24"/>
+        </w:rPr>
+        <w:t xml:space="preserve"> and </w:t>
+      </w:r>
+      <w:r>
+        <w:rPr>
+          <w:rFonts w:ascii="Times New Roman" w:eastAsia="Times New Roman" w:hAnsi="Times New Roman" w:cs="Times New Roman"/>
+          <w:b/>
+          <w:bCs/>
+          <w:sz w:val="24"/>
+          <w:szCs w:val="24"/>
+        </w:rPr>
+        <w:t>&lt;&lt;extend&gt;&gt;</w:t>
+      </w:r>
+      <w:r>
+        <w:rPr>
+          <w:rFonts w:ascii="Times New Roman" w:eastAsia="Times New Roman" w:hAnsi="Times New Roman" w:cs="Times New Roman"/>
+          <w:sz w:val="24"/>
+          <w:szCs w:val="24"/>
+        </w:rPr>
+        <w:t xml:space="preserve"> relationships where needed.</w:t>
+      </w:r>
+    </w:p>
+    <w:p>
+      <w:pPr>
+        <w:numPr>
+          <w:ilvl w:val="0"/>
+          <w:numId w:val="30"/>
+        </w:numPr>
+        <w:spacing w:before="100" w:beforeAutospacing="1" w:after="100" w:afterAutospacing="1" w:line="240" w:lineRule="auto"/>
+        <w:rPr>
+          <w:rFonts w:ascii="Times New Roman" w:eastAsia="Times New Roman" w:hAnsi="Times New Roman" w:cs="Times New Roman"/>
+          <w:sz w:val="24"/>
+          <w:szCs w:val="24"/>
+        </w:rPr>
+      </w:pPr>
+      <w:r>
+        <w:rPr>
+          <w:rFonts w:ascii="Times New Roman" w:eastAsia="Times New Roman" w:hAnsi="Times New Roman" w:cs="Times New Roman"/>
+          <w:sz w:val="24"/>
+          <w:szCs w:val="24"/>
+        </w:rPr>
+        <w:t>Arrange the diagram layout neatly for readability.</w:t>
+      </w:r>
+    </w:p>
+    <w:p>
+      <w:pPr>
+        <w:numPr>
+          <w:ilvl w:val="0"/>
+          <w:numId w:val="30"/>
+        </w:numPr>
+        <w:spacing w:before="100" w:beforeAutospacing="1" w:after="100" w:afterAutospacing="1" w:line="240" w:lineRule="auto"/>
+        <w:rPr>
+          <w:rFonts w:ascii="Times New Roman" w:eastAsia="Times New Roman" w:hAnsi="Times New Roman" w:cs="Times New Roman"/>
+          <w:sz w:val="24"/>
+          <w:szCs w:val="24"/>
+        </w:rPr>
+      </w:pPr>
+      <w:r>
+        <w:rPr>
+          <w:rFonts w:ascii="Times New Roman" w:eastAsia="Times New Roman" w:hAnsi="Times New Roman" w:cs="Times New Roman"/>
+          <w:sz w:val="24"/>
+          <w:szCs w:val="24"/>
+        </w:rPr>
+        <w:t>Save and export the diagram as an image for documentation.</w:t>
+      </w:r>
+    </w:p>
+    <w:p>
+      <w:pPr>
+        <w:pStyle w:val="Heading1"/>
+        <w:rPr>
+          <w:rFonts w:eastAsia="Times New Roman"/>
+        </w:rPr>
+      </w:pPr>
+      <w:r>
+        <w:rPr>
+          <w:rFonts w:eastAsia="Times New Roman"/>
+        </w:rPr>
+        <w:t>CHAPTER TWO</w:t>
+      </w:r>
+    </w:p>
+    <w:p>
+      <w:pPr>
+        <w:pStyle w:val="Heading2"/>
+      </w:pPr>
+      <w:bookmarkStart w:id="0" w:name="_Toc167072280"/>
+      <w:bookmarkStart w:id="1" w:name="_Toc167071121"/>
+      <w:r>
+        <w:t>2.1 High-Level Sequence Diagram</w:t>
+      </w:r>
+      <w:bookmarkEnd w:id="0"/>
+      <w:bookmarkEnd w:id="1"/>
+    </w:p>
+    <w:p>
+      <w:pPr>
+        <w:spacing w:before="100" w:beforeAutospacing="1" w:after="100" w:afterAutospacing="1" w:line="240" w:lineRule="auto"/>
+        <w:rPr>
+          <w:rFonts w:ascii="Times New Roman" w:eastAsia="Times New Roman" w:hAnsi="Times New Roman" w:cs="Times New Roman"/>
+          <w:sz w:val="24"/>
+          <w:szCs w:val="24"/>
+        </w:rPr>
+      </w:pPr>
+      <w:r>
+        <w:rPr>
+          <w:rFonts w:ascii="Times New Roman" w:eastAsia="Times New Roman" w:hAnsi="Times New Roman" w:cs="Times New Roman"/>
+          <w:sz w:val="24"/>
+          <w:szCs w:val="24"/>
+        </w:rPr>
+        <w:t xml:space="preserve">In this section, we present the high-level sequence diagram for the </w:t>
+      </w:r>
+      <w:proofErr w:type="spellStart"/>
+      <w:r>
+        <w:rPr>
+          <w:rFonts w:ascii="Times New Roman" w:eastAsia="Times New Roman" w:hAnsi="Times New Roman" w:cs="Times New Roman"/>
+          <w:sz w:val="24"/>
+          <w:szCs w:val="24"/>
+        </w:rPr>
+        <w:t>Wache</w:t>
+      </w:r>
+      <w:proofErr w:type="spellEnd"/>
+      <w:r>
+        <w:rPr>
+          <w:rFonts w:ascii="Times New Roman" w:eastAsia="Times New Roman" w:hAnsi="Times New Roman" w:cs="Times New Roman"/>
+          <w:sz w:val="24"/>
+          <w:szCs w:val="24"/>
+        </w:rPr>
+        <w:t xml:space="preserve"> E-Commerce Market System. This diagram shows the interactions between key system components (s</w:t>
+      </w:r>
+      <w:r>
+        <w:rPr>
+          <w:rFonts w:ascii="Times New Roman" w:eastAsia="Times New Roman" w:hAnsi="Times New Roman" w:cs="Times New Roman"/>
+          <w:sz w:val="24"/>
+          <w:szCs w:val="24"/>
+        </w:rPr>
+        <w:t>uch as Buyer, Seller, Admin</w:t>
+      </w:r>
+      <w:r>
+        <w:rPr>
+          <w:rFonts w:ascii="Times New Roman" w:eastAsia="Times New Roman" w:hAnsi="Times New Roman" w:cs="Times New Roman"/>
+          <w:sz w:val="24"/>
+          <w:szCs w:val="24"/>
+        </w:rPr>
+        <w:t>) for major use cases like product browsing, adding to cart, managing products, and completing payments.</w:t>
+      </w:r>
+    </w:p>
+    <w:p>
+      <w:pPr>
+        <w:spacing w:before="100" w:beforeAutospacing="1" w:after="100" w:afterAutospacing="1" w:line="240" w:lineRule="auto"/>
+        <w:rPr>
+          <w:rFonts w:ascii="Times New Roman" w:eastAsia="Times New Roman" w:hAnsi="Times New Roman" w:cs="Times New Roman"/>
+          <w:sz w:val="24"/>
+          <w:szCs w:val="24"/>
+        </w:rPr>
+      </w:pPr>
+      <w:r>
+        <w:rPr>
+          <w:rFonts w:ascii="Times New Roman" w:eastAsia="Times New Roman" w:hAnsi="Times New Roman" w:cs="Times New Roman"/>
+          <w:sz w:val="24"/>
+          <w:szCs w:val="24"/>
+        </w:rPr>
+        <w:t>The purpose of the high-level sequence diagram is to capture the overall flow of messages and interactions between actors and system components, without diving into detailed class-level interactions.</w:t>
+      </w:r>
+    </w:p>
+    <w:p>
+      <w:pPr>
+        <w:pStyle w:val="Heading2"/>
+      </w:pPr>
+      <w:r>
+        <w:rPr>
+          <w:rStyle w:val="Strong"/>
+          <w:b/>
+          <w:bCs/>
+        </w:rPr>
+        <w:t>2.2 Components of High-Level Sequence Diagram</w:t>
+      </w:r>
+    </w:p>
+    <w:p>
+      <w:pPr>
+        <w:spacing w:before="100" w:beforeAutospacing="1" w:after="100" w:afterAutospacing="1"/>
+      </w:pPr>
+      <w:r>
+        <w:t xml:space="preserve">A high-level sequence diagram is made up of several key components that together describe how actors and system parts interact over time to accomplish a specific process or use case. Below are the main components typically found in a high-level sequence </w:t>
+      </w:r>
+      <w:proofErr w:type="gramStart"/>
+      <w:r>
+        <w:t>diagram:</w:t>
+      </w:r>
+      <w:proofErr w:type="gramEnd"/>
+    </w:p>
+    <w:p>
+      <w:pPr>
+        <w:numPr>
+          <w:ilvl w:val="0"/>
+          <w:numId w:val="31"/>
+        </w:numPr>
+        <w:spacing w:before="100" w:beforeAutospacing="1" w:after="100" w:afterAutospacing="1" w:line="240" w:lineRule="auto"/>
+      </w:pPr>
+      <w:r>
+        <w:rPr>
+          <w:rStyle w:val="Strong"/>
+        </w:rPr>
+        <w:t>Actors:</w:t>
+      </w:r>
+      <w:r>
+        <w:t xml:space="preserve"> External entities that interact with the system, such as users (Buyer, Seller, Admin) or external services. They initiate or respond to system messages.</w:t>
+      </w:r>
+    </w:p>
+    <w:p>
+      <w:pPr>
+        <w:numPr>
+          <w:ilvl w:val="0"/>
+          <w:numId w:val="31"/>
+        </w:numPr>
+        <w:spacing w:before="100" w:beforeAutospacing="1" w:after="100" w:afterAutospacing="1" w:line="240" w:lineRule="auto"/>
+      </w:pPr>
+      <w:r>
+        <w:rPr>
+          <w:rStyle w:val="Strong"/>
+        </w:rPr>
+        <w:t>System Components (Objects):</w:t>
+      </w:r>
+      <w:r>
+        <w:t xml:space="preserve"> The main parts of the system that handle specific tasks, such as the Product Catalog, Cart, Payment Gateway, User Account, or Order Management module.</w:t>
+      </w:r>
+    </w:p>
+    <w:p>
+      <w:pPr>
+        <w:numPr>
+          <w:ilvl w:val="0"/>
+          <w:numId w:val="31"/>
+        </w:numPr>
+        <w:spacing w:before="100" w:beforeAutospacing="1" w:after="100" w:afterAutospacing="1" w:line="240" w:lineRule="auto"/>
+      </w:pPr>
+      <w:r>
+        <w:rPr>
+          <w:rStyle w:val="Strong"/>
+        </w:rPr>
+        <w:t>Lifelines:</w:t>
+      </w:r>
+      <w:r>
+        <w:t xml:space="preserve"> Vertical dashed lines extending from each actor or system component. These represent the time dimension, showing that the actor or component exists and can send or receive messages during the interaction.</w:t>
+      </w:r>
+    </w:p>
+    <w:p>
+      <w:pPr>
+        <w:numPr>
+          <w:ilvl w:val="0"/>
+          <w:numId w:val="31"/>
+        </w:numPr>
+        <w:spacing w:before="100" w:beforeAutospacing="1" w:after="100" w:afterAutospacing="1" w:line="240" w:lineRule="auto"/>
+      </w:pPr>
+      <w:r>
+        <w:rPr>
+          <w:rStyle w:val="Strong"/>
+        </w:rPr>
+        <w:t>Messages:</w:t>
+      </w:r>
+      <w:r>
+        <w:t xml:space="preserve"> Horizontal arrows that represent communication between lifelines. Messages can be:</w:t>
+      </w:r>
+    </w:p>
+    <w:p>
+      <w:pPr>
+        <w:numPr>
+          <w:ilvl w:val="1"/>
+          <w:numId w:val="31"/>
+        </w:numPr>
+        <w:spacing w:before="100" w:beforeAutospacing="1" w:after="100" w:afterAutospacing="1" w:line="240" w:lineRule="auto"/>
+      </w:pPr>
+      <w:r>
+        <w:rPr>
+          <w:rStyle w:val="Strong"/>
+        </w:rPr>
+        <w:t>Synchronous</w:t>
+      </w:r>
+      <w:r>
+        <w:t xml:space="preserve"> (with a waiting reply, like a database query)</w:t>
+      </w:r>
+    </w:p>
+    <w:p>
+      <w:pPr>
+        <w:numPr>
+          <w:ilvl w:val="1"/>
+          <w:numId w:val="31"/>
+        </w:numPr>
+        <w:spacing w:before="100" w:beforeAutospacing="1" w:after="100" w:afterAutospacing="1" w:line="240" w:lineRule="auto"/>
+      </w:pPr>
+      <w:r>
+        <w:rPr>
+          <w:rStyle w:val="Strong"/>
+        </w:rPr>
+        <w:t>Asynchronous</w:t>
+      </w:r>
+      <w:r>
+        <w:t xml:space="preserve"> (without waiting, like sending a notification) </w:t>
+      </w:r>
+      <w:proofErr w:type="gramStart"/>
+      <w:r>
+        <w:t>These</w:t>
+      </w:r>
+      <w:proofErr w:type="gramEnd"/>
+      <w:r>
+        <w:t xml:space="preserve"> show the sequence of operations, such as “add product to cart” or “process payment.”</w:t>
+      </w:r>
+    </w:p>
+    <w:p>
+      <w:pPr>
+        <w:numPr>
+          <w:ilvl w:val="0"/>
+          <w:numId w:val="31"/>
+        </w:numPr>
+        <w:spacing w:before="100" w:beforeAutospacing="1" w:after="100" w:afterAutospacing="1" w:line="240" w:lineRule="auto"/>
+      </w:pPr>
+      <w:r>
+        <w:rPr>
+          <w:rStyle w:val="Strong"/>
+        </w:rPr>
+        <w:t>Activation Bars (Execution Occurrences):</w:t>
+      </w:r>
+      <w:r>
+        <w:t xml:space="preserve"> Thin vertical rectangles drawn on lifelines, showing when a component is actively doing something (executing an operation or waiting for a reply).</w:t>
+      </w:r>
+    </w:p>
+    <w:p>
+      <w:pPr>
+        <w:numPr>
+          <w:ilvl w:val="0"/>
+          <w:numId w:val="31"/>
+        </w:numPr>
+        <w:spacing w:before="100" w:beforeAutospacing="1" w:after="100" w:afterAutospacing="1" w:line="240" w:lineRule="auto"/>
+      </w:pPr>
+      <w:r>
+        <w:rPr>
+          <w:rStyle w:val="Strong"/>
+        </w:rPr>
+        <w:t>Return Messages:</w:t>
+      </w:r>
+      <w:r>
+        <w:t xml:space="preserve"> Dashed arrows showing the response or result of an earlier message, such as a confirmation or error.</w:t>
+      </w:r>
+    </w:p>
+    <w:p>
+      <w:pPr>
+        <w:numPr>
+          <w:ilvl w:val="0"/>
+          <w:numId w:val="31"/>
+        </w:numPr>
+        <w:spacing w:before="100" w:beforeAutospacing="1" w:after="100" w:afterAutospacing="1" w:line="240" w:lineRule="auto"/>
+      </w:pPr>
+      <w:r>
+        <w:rPr>
+          <w:rStyle w:val="Strong"/>
+        </w:rPr>
+        <w:t>Sequence Flow:</w:t>
+      </w:r>
+      <w:r>
+        <w:t xml:space="preserve"> The top-to-bottom order of the diagram, where interactions are arranged chronologically, helping viewers understand the process flow over time.</w:t>
+      </w:r>
+    </w:p>
+    <w:p>
+      <w:pPr>
+        <w:spacing w:before="100" w:beforeAutospacing="1" w:after="100" w:afterAutospacing="1"/>
+      </w:pPr>
+      <w:r>
+        <w:lastRenderedPageBreak/>
+        <w:t>These components together provide a clear picture of how various parts of the system work together to fulfill a high-level process, allowing stakeholders to trace the interaction steps and understand system behavior.</w:t>
+      </w:r>
+    </w:p>
+    <w:p>
+      <w:bookmarkStart w:id="2" w:name="_GoBack"/>
+      <w:bookmarkEnd w:id="2"/>
+    </w:p>
+    <w:p/>
     <w:p>
       <w:pPr>
         <w:pStyle w:val="ListParagraph"/>
@@ -5797,6 +6420,155 @@
     </w:lvl>
   </w:abstractNum>
   <w:abstractNum w:abstractNumId="3">
+    <w:nsid w:val="076B540E"/>
+    <w:multiLevelType w:val="multilevel"/>
+    <w:tmpl w:val="B3A2C040"/>
+    <w:lvl w:ilvl="0">
+      <w:start w:val="1"/>
+      <w:numFmt w:val="bullet"/>
+      <w:lvlText w:val=""/>
+      <w:lvlJc w:val="left"/>
+      <w:pPr>
+        <w:tabs>
+          <w:tab w:val="num" w:pos="720"/>
+        </w:tabs>
+        <w:ind w:left="720" w:hanging="360"/>
+      </w:pPr>
+      <w:rPr>
+        <w:rFonts w:ascii="Symbol" w:hAnsi="Symbol" w:hint="default"/>
+        <w:sz w:val="20"/>
+      </w:rPr>
+    </w:lvl>
+    <w:lvl w:ilvl="1">
+      <w:start w:val="1"/>
+      <w:numFmt w:val="bullet"/>
+      <w:lvlText w:val="o"/>
+      <w:lvlJc w:val="left"/>
+      <w:pPr>
+        <w:tabs>
+          <w:tab w:val="num" w:pos="1440"/>
+        </w:tabs>
+        <w:ind w:left="1440" w:hanging="360"/>
+      </w:pPr>
+      <w:rPr>
+        <w:rFonts w:ascii="Courier New" w:hAnsi="Courier New" w:hint="default"/>
+        <w:sz w:val="20"/>
+      </w:rPr>
+    </w:lvl>
+    <w:lvl w:ilvl="2" w:tentative="1">
+      <w:start w:val="1"/>
+      <w:numFmt w:val="bullet"/>
+      <w:lvlText w:val=""/>
+      <w:lvlJc w:val="left"/>
+      <w:pPr>
+        <w:tabs>
+          <w:tab w:val="num" w:pos="2160"/>
+        </w:tabs>
+        <w:ind w:left="2160" w:hanging="360"/>
+      </w:pPr>
+      <w:rPr>
+        <w:rFonts w:ascii="Wingdings" w:hAnsi="Wingdings" w:hint="default"/>
+        <w:sz w:val="20"/>
+      </w:rPr>
+    </w:lvl>
+    <w:lvl w:ilvl="3" w:tentative="1">
+      <w:start w:val="1"/>
+      <w:numFmt w:val="bullet"/>
+      <w:lvlText w:val=""/>
+      <w:lvlJc w:val="left"/>
+      <w:pPr>
+        <w:tabs>
+          <w:tab w:val="num" w:pos="2880"/>
+        </w:tabs>
+        <w:ind w:left="2880" w:hanging="360"/>
+      </w:pPr>
+      <w:rPr>
+        <w:rFonts w:ascii="Wingdings" w:hAnsi="Wingdings" w:hint="default"/>
+        <w:sz w:val="20"/>
+      </w:rPr>
+    </w:lvl>
+    <w:lvl w:ilvl="4" w:tentative="1">
+      <w:start w:val="1"/>
+      <w:numFmt w:val="bullet"/>
+      <w:lvlText w:val=""/>
+      <w:lvlJc w:val="left"/>
+      <w:pPr>
+        <w:tabs>
+          <w:tab w:val="num" w:pos="3600"/>
+        </w:tabs>
+        <w:ind w:left="3600" w:hanging="360"/>
+      </w:pPr>
+      <w:rPr>
+        <w:rFonts w:ascii="Wingdings" w:hAnsi="Wingdings" w:hint="default"/>
+        <w:sz w:val="20"/>
+      </w:rPr>
+    </w:lvl>
+    <w:lvl w:ilvl="5" w:tentative="1">
+      <w:start w:val="1"/>
+      <w:numFmt w:val="bullet"/>
+      <w:lvlText w:val=""/>
+      <w:lvlJc w:val="left"/>
+      <w:pPr>
+        <w:tabs>
+          <w:tab w:val="num" w:pos="4320"/>
+        </w:tabs>
+        <w:ind w:left="4320" w:hanging="360"/>
+      </w:pPr>
+      <w:rPr>
+        <w:rFonts w:ascii="Wingdings" w:hAnsi="Wingdings" w:hint="default"/>
+        <w:sz w:val="20"/>
+      </w:rPr>
+    </w:lvl>
+    <w:lvl w:ilvl="6" w:tentative="1">
+      <w:start w:val="1"/>
+      <w:numFmt w:val="bullet"/>
+      <w:lvlText w:val=""/>
+      <w:lvlJc w:val="left"/>
+      <w:pPr>
+        <w:tabs>
+          <w:tab w:val="num" w:pos="5040"/>
+        </w:tabs>
+        <w:ind w:left="5040" w:hanging="360"/>
+      </w:pPr>
+      <w:rPr>
+        <w:rFonts w:ascii="Wingdings" w:hAnsi="Wingdings" w:hint="default"/>
+        <w:sz w:val="20"/>
+      </w:rPr>
+    </w:lvl>
+    <w:lvl w:ilvl="7" w:tentative="1">
+      <w:start w:val="1"/>
+      <w:numFmt w:val="bullet"/>
+      <w:lvlText w:val=""/>
+      <w:lvlJc w:val="left"/>
+      <w:pPr>
+        <w:tabs>
+          <w:tab w:val="num" w:pos="5760"/>
+        </w:tabs>
+        <w:ind w:left="5760" w:hanging="360"/>
+      </w:pPr>
+      <w:rPr>
+        <w:rFonts w:ascii="Wingdings" w:hAnsi="Wingdings" w:hint="default"/>
+        <w:sz w:val="20"/>
+      </w:rPr>
+    </w:lvl>
+    <w:lvl w:ilvl="8" w:tentative="1">
+      <w:start w:val="1"/>
+      <w:numFmt w:val="bullet"/>
+      <w:lvlText w:val=""/>
+      <w:lvlJc w:val="left"/>
+      <w:pPr>
+        <w:tabs>
+          <w:tab w:val="num" w:pos="6480"/>
+        </w:tabs>
+        <w:ind w:left="6480" w:hanging="360"/>
+      </w:pPr>
+      <w:rPr>
+        <w:rFonts w:ascii="Wingdings" w:hAnsi="Wingdings" w:hint="default"/>
+        <w:sz w:val="20"/>
+      </w:rPr>
+    </w:lvl>
+  </w:abstractNum>
+  <w:abstractNum w:abstractNumId="4">
     <w:nsid w:val="0782418E"/>
     <w:multiLevelType w:val="multilevel"/>
     <w:tmpl w:val="2DD820A8"/>
@@ -5909,7 +6681,7 @@
       </w:pPr>
     </w:lvl>
   </w:abstractNum>
-  <w:abstractNum w:abstractNumId="4">
+  <w:abstractNum w:abstractNumId="5">
     <w:nsid w:val="0A6A467F"/>
     <w:multiLevelType w:val="multilevel"/>
     <w:tmpl w:val="5DD2BEAC"/>
@@ -6058,7 +6830,7 @@
       </w:rPr>
     </w:lvl>
   </w:abstractNum>
-  <w:abstractNum w:abstractNumId="5">
+  <w:abstractNum w:abstractNumId="6">
     <w:nsid w:val="0B683E64"/>
     <w:multiLevelType w:val="multilevel"/>
     <w:tmpl w:val="7FCAD060"/>
@@ -6207,7 +6979,7 @@
       </w:rPr>
     </w:lvl>
   </w:abstractNum>
-  <w:abstractNum w:abstractNumId="6">
+  <w:abstractNum w:abstractNumId="7">
     <w:nsid w:val="12155795"/>
     <w:multiLevelType w:val="multilevel"/>
     <w:tmpl w:val="59569C44"/>
@@ -6356,7 +7128,7 @@
       </w:rPr>
     </w:lvl>
   </w:abstractNum>
-  <w:abstractNum w:abstractNumId="7">
+  <w:abstractNum w:abstractNumId="8">
     <w:nsid w:val="14095CC1"/>
     <w:multiLevelType w:val="hybridMultilevel"/>
     <w:tmpl w:val="876241CA"/>
@@ -6445,7 +7217,7 @@
       </w:pPr>
     </w:lvl>
   </w:abstractNum>
-  <w:abstractNum w:abstractNumId="8">
+  <w:abstractNum w:abstractNumId="9">
     <w:nsid w:val="143D2D77"/>
     <w:multiLevelType w:val="multilevel"/>
     <w:tmpl w:val="C51200AE"/>
@@ -6558,7 +7330,7 @@
       </w:pPr>
     </w:lvl>
   </w:abstractNum>
-  <w:abstractNum w:abstractNumId="9">
+  <w:abstractNum w:abstractNumId="10">
     <w:nsid w:val="189E2A0C"/>
     <w:multiLevelType w:val="multilevel"/>
     <w:tmpl w:val="73529430"/>
@@ -6671,7 +7443,7 @@
       </w:pPr>
     </w:lvl>
   </w:abstractNum>
-  <w:abstractNum w:abstractNumId="10">
+  <w:abstractNum w:abstractNumId="11">
     <w:nsid w:val="1A6268C8"/>
     <w:multiLevelType w:val="multilevel"/>
     <w:tmpl w:val="1670258A"/>
@@ -6784,7 +7556,7 @@
       </w:pPr>
     </w:lvl>
   </w:abstractNum>
-  <w:abstractNum w:abstractNumId="11">
+  <w:abstractNum w:abstractNumId="12">
     <w:nsid w:val="21974F61"/>
     <w:multiLevelType w:val="multilevel"/>
     <w:tmpl w:val="1A908BA0"/>
@@ -6933,7 +7705,7 @@
       </w:rPr>
     </w:lvl>
   </w:abstractNum>
-  <w:abstractNum w:abstractNumId="12">
+  <w:abstractNum w:abstractNumId="13">
     <w:nsid w:val="22A70B21"/>
     <w:multiLevelType w:val="multilevel"/>
     <w:tmpl w:val="37B80EB4"/>
@@ -7082,7 +7854,156 @@
       </w:rPr>
     </w:lvl>
   </w:abstractNum>
-  <w:abstractNum w:abstractNumId="13">
+  <w:abstractNum w:abstractNumId="14">
+    <w:nsid w:val="27245B18"/>
+    <w:multiLevelType w:val="multilevel"/>
+    <w:tmpl w:val="E75A00D6"/>
+    <w:lvl w:ilvl="0">
+      <w:start w:val="1"/>
+      <w:numFmt w:val="bullet"/>
+      <w:lvlText w:val=""/>
+      <w:lvlJc w:val="left"/>
+      <w:pPr>
+        <w:tabs>
+          <w:tab w:val="num" w:pos="720"/>
+        </w:tabs>
+        <w:ind w:left="720" w:hanging="360"/>
+      </w:pPr>
+      <w:rPr>
+        <w:rFonts w:ascii="Symbol" w:hAnsi="Symbol" w:hint="default"/>
+        <w:sz w:val="20"/>
+      </w:rPr>
+    </w:lvl>
+    <w:lvl w:ilvl="1" w:tentative="1">
+      <w:start w:val="1"/>
+      <w:numFmt w:val="bullet"/>
+      <w:lvlText w:val="o"/>
+      <w:lvlJc w:val="left"/>
+      <w:pPr>
+        <w:tabs>
+          <w:tab w:val="num" w:pos="1440"/>
+        </w:tabs>
+        <w:ind w:left="1440" w:hanging="360"/>
+      </w:pPr>
+      <w:rPr>
+        <w:rFonts w:ascii="Courier New" w:hAnsi="Courier New" w:hint="default"/>
+        <w:sz w:val="20"/>
+      </w:rPr>
+    </w:lvl>
+    <w:lvl w:ilvl="2" w:tentative="1">
+      <w:start w:val="1"/>
+      <w:numFmt w:val="bullet"/>
+      <w:lvlText w:val=""/>
+      <w:lvlJc w:val="left"/>
+      <w:pPr>
+        <w:tabs>
+          <w:tab w:val="num" w:pos="2160"/>
+        </w:tabs>
+        <w:ind w:left="2160" w:hanging="360"/>
+      </w:pPr>
+      <w:rPr>
+        <w:rFonts w:ascii="Wingdings" w:hAnsi="Wingdings" w:hint="default"/>
+        <w:sz w:val="20"/>
+      </w:rPr>
+    </w:lvl>
+    <w:lvl w:ilvl="3" w:tentative="1">
+      <w:start w:val="1"/>
+      <w:numFmt w:val="bullet"/>
+      <w:lvlText w:val=""/>
+      <w:lvlJc w:val="left"/>
+      <w:pPr>
+        <w:tabs>
+          <w:tab w:val="num" w:pos="2880"/>
+        </w:tabs>
+        <w:ind w:left="2880" w:hanging="360"/>
+      </w:pPr>
+      <w:rPr>
+        <w:rFonts w:ascii="Wingdings" w:hAnsi="Wingdings" w:hint="default"/>
+        <w:sz w:val="20"/>
+      </w:rPr>
+    </w:lvl>
+    <w:lvl w:ilvl="4" w:tentative="1">
+      <w:start w:val="1"/>
+      <w:numFmt w:val="bullet"/>
+      <w:lvlText w:val=""/>
+      <w:lvlJc w:val="left"/>
+      <w:pPr>
+        <w:tabs>
+          <w:tab w:val="num" w:pos="3600"/>
+        </w:tabs>
+        <w:ind w:left="3600" w:hanging="360"/>
+      </w:pPr>
+      <w:rPr>
+        <w:rFonts w:ascii="Wingdings" w:hAnsi="Wingdings" w:hint="default"/>
+        <w:sz w:val="20"/>
+      </w:rPr>
+    </w:lvl>
+    <w:lvl w:ilvl="5" w:tentative="1">
+      <w:start w:val="1"/>
+      <w:numFmt w:val="bullet"/>
+      <w:lvlText w:val=""/>
+      <w:lvlJc w:val="left"/>
+      <w:pPr>
+        <w:tabs>
+          <w:tab w:val="num" w:pos="4320"/>
+        </w:tabs>
+        <w:ind w:left="4320" w:hanging="360"/>
+      </w:pPr>
+      <w:rPr>
+        <w:rFonts w:ascii="Wingdings" w:hAnsi="Wingdings" w:hint="default"/>
+        <w:sz w:val="20"/>
+      </w:rPr>
+    </w:lvl>
+    <w:lvl w:ilvl="6" w:tentative="1">
+      <w:start w:val="1"/>
+      <w:numFmt w:val="bullet"/>
+      <w:lvlText w:val=""/>
+      <w:lvlJc w:val="left"/>
+      <w:pPr>
+        <w:tabs>
+          <w:tab w:val="num" w:pos="5040"/>
+        </w:tabs>
+        <w:ind w:left="5040" w:hanging="360"/>
+      </w:pPr>
+      <w:rPr>
+        <w:rFonts w:ascii="Wingdings" w:hAnsi="Wingdings" w:hint="default"/>
+        <w:sz w:val="20"/>
+      </w:rPr>
+    </w:lvl>
+    <w:lvl w:ilvl="7" w:tentative="1">
+      <w:start w:val="1"/>
+      <w:numFmt w:val="bullet"/>
+      <w:lvlText w:val=""/>
+      <w:lvlJc w:val="left"/>
+      <w:pPr>
+        <w:tabs>
+          <w:tab w:val="num" w:pos="5760"/>
+        </w:tabs>
+        <w:ind w:left="5760" w:hanging="360"/>
+      </w:pPr>
+      <w:rPr>
+        <w:rFonts w:ascii="Wingdings" w:hAnsi="Wingdings" w:hint="default"/>
+        <w:sz w:val="20"/>
+      </w:rPr>
+    </w:lvl>
+    <w:lvl w:ilvl="8" w:tentative="1">
+      <w:start w:val="1"/>
+      <w:numFmt w:val="bullet"/>
+      <w:lvlText w:val=""/>
+      <w:lvlJc w:val="left"/>
+      <w:pPr>
+        <w:tabs>
+          <w:tab w:val="num" w:pos="6480"/>
+        </w:tabs>
+        <w:ind w:left="6480" w:hanging="360"/>
+      </w:pPr>
+      <w:rPr>
+        <w:rFonts w:ascii="Wingdings" w:hAnsi="Wingdings" w:hint="default"/>
+        <w:sz w:val="20"/>
+      </w:rPr>
+    </w:lvl>
+  </w:abstractNum>
+  <w:abstractNum w:abstractNumId="15">
     <w:nsid w:val="2B9F3135"/>
     <w:multiLevelType w:val="multilevel"/>
     <w:tmpl w:val="0CDCA408"/>
@@ -7231,7 +8152,7 @@
       </w:rPr>
     </w:lvl>
   </w:abstractNum>
-  <w:abstractNum w:abstractNumId="14">
+  <w:abstractNum w:abstractNumId="16">
     <w:nsid w:val="2D1C3BE5"/>
     <w:multiLevelType w:val="multilevel"/>
     <w:tmpl w:val="250244BA"/>
@@ -7380,7 +8301,7 @@
       </w:rPr>
     </w:lvl>
   </w:abstractNum>
-  <w:abstractNum w:abstractNumId="15">
+  <w:abstractNum w:abstractNumId="17">
     <w:nsid w:val="30F31849"/>
     <w:multiLevelType w:val="multilevel"/>
     <w:tmpl w:val="BCF6D9D2"/>
@@ -7529,7 +8450,7 @@
       </w:rPr>
     </w:lvl>
   </w:abstractNum>
-  <w:abstractNum w:abstractNumId="16">
+  <w:abstractNum w:abstractNumId="18">
     <w:nsid w:val="33FF7978"/>
     <w:multiLevelType w:val="multilevel"/>
     <w:tmpl w:val="96BC4586"/>
@@ -7642,7 +8563,7 @@
       </w:pPr>
     </w:lvl>
   </w:abstractNum>
-  <w:abstractNum w:abstractNumId="17">
+  <w:abstractNum w:abstractNumId="19">
     <w:nsid w:val="376904E5"/>
     <w:multiLevelType w:val="multilevel"/>
     <w:tmpl w:val="F1C83D12"/>
@@ -7755,7 +8676,7 @@
       </w:pPr>
     </w:lvl>
   </w:abstractNum>
-  <w:abstractNum w:abstractNumId="18">
+  <w:abstractNum w:abstractNumId="20">
     <w:nsid w:val="386C4963"/>
     <w:multiLevelType w:val="multilevel"/>
     <w:tmpl w:val="6444EAD6"/>
@@ -7904,7 +8825,7 @@
       </w:rPr>
     </w:lvl>
   </w:abstractNum>
-  <w:abstractNum w:abstractNumId="19">
+  <w:abstractNum w:abstractNumId="21">
     <w:nsid w:val="3E411230"/>
     <w:multiLevelType w:val="multilevel"/>
     <w:tmpl w:val="D170584A"/>
@@ -8053,7 +8974,7 @@
       </w:rPr>
     </w:lvl>
   </w:abstractNum>
-  <w:abstractNum w:abstractNumId="20">
+  <w:abstractNum w:abstractNumId="22">
     <w:nsid w:val="412F632F"/>
     <w:multiLevelType w:val="multilevel"/>
     <w:tmpl w:val="7EAE7554"/>
@@ -8202,7 +9123,7 @@
       </w:rPr>
     </w:lvl>
   </w:abstractNum>
-  <w:abstractNum w:abstractNumId="21">
+  <w:abstractNum w:abstractNumId="23">
     <w:nsid w:val="45452514"/>
     <w:multiLevelType w:val="multilevel"/>
     <w:tmpl w:val="4F4472D6"/>
@@ -8315,7 +9236,7 @@
       </w:pPr>
     </w:lvl>
   </w:abstractNum>
-  <w:abstractNum w:abstractNumId="22">
+  <w:abstractNum w:abstractNumId="24">
     <w:nsid w:val="4BCC2127"/>
     <w:multiLevelType w:val="multilevel"/>
     <w:tmpl w:val="015EAAC0"/>
@@ -8428,7 +9349,7 @@
       </w:pPr>
     </w:lvl>
   </w:abstractNum>
-  <w:abstractNum w:abstractNumId="23">
+  <w:abstractNum w:abstractNumId="25">
     <w:nsid w:val="51A320CA"/>
     <w:multiLevelType w:val="multilevel"/>
     <w:tmpl w:val="4558C648"/>
@@ -8541,7 +9462,7 @@
       </w:pPr>
     </w:lvl>
   </w:abstractNum>
-  <w:abstractNum w:abstractNumId="24">
+  <w:abstractNum w:abstractNumId="26">
     <w:nsid w:val="5D1707F2"/>
     <w:multiLevelType w:val="multilevel"/>
     <w:tmpl w:val="244CF910"/>
@@ -8654,7 +9575,7 @@
       </w:pPr>
     </w:lvl>
   </w:abstractNum>
-  <w:abstractNum w:abstractNumId="25">
+  <w:abstractNum w:abstractNumId="27">
     <w:nsid w:val="5E6C22AE"/>
     <w:multiLevelType w:val="multilevel"/>
     <w:tmpl w:val="6E841542"/>
@@ -8767,7 +9688,7 @@
       </w:pPr>
     </w:lvl>
   </w:abstractNum>
-  <w:abstractNum w:abstractNumId="26">
+  <w:abstractNum w:abstractNumId="28">
     <w:nsid w:val="60991895"/>
     <w:multiLevelType w:val="multilevel"/>
     <w:tmpl w:val="7164A78C"/>
@@ -8916,7 +9837,7 @@
       </w:rPr>
     </w:lvl>
   </w:abstractNum>
-  <w:abstractNum w:abstractNumId="27">
+  <w:abstractNum w:abstractNumId="29">
     <w:nsid w:val="70B356AB"/>
     <w:multiLevelType w:val="multilevel"/>
     <w:tmpl w:val="604CB4D6"/>
@@ -9065,7 +9986,7 @@
       </w:rPr>
     </w:lvl>
   </w:abstractNum>
-  <w:abstractNum w:abstractNumId="28">
+  <w:abstractNum w:abstractNumId="30">
     <w:nsid w:val="787B5D17"/>
     <w:multiLevelType w:val="multilevel"/>
     <w:tmpl w:val="FC5AB79E"/>
@@ -9182,88 +10103,94 @@
     <w:abstractNumId w:val="0"/>
   </w:num>
   <w:num w:numId="2">
-    <w:abstractNumId w:val="16"/>
+    <w:abstractNumId w:val="18"/>
   </w:num>
   <w:num w:numId="3">
+    <w:abstractNumId w:val="21"/>
+  </w:num>
+  <w:num w:numId="4">
+    <w:abstractNumId w:val="24"/>
+  </w:num>
+  <w:num w:numId="5">
+    <w:abstractNumId w:val="5"/>
+  </w:num>
+  <w:num w:numId="6">
     <w:abstractNumId w:val="19"/>
   </w:num>
-  <w:num w:numId="4">
+  <w:num w:numId="7">
+    <w:abstractNumId w:val="13"/>
+  </w:num>
+  <w:num w:numId="8">
+    <w:abstractNumId w:val="23"/>
+  </w:num>
+  <w:num w:numId="9">
+    <w:abstractNumId w:val="29"/>
+  </w:num>
+  <w:num w:numId="10">
+    <w:abstractNumId w:val="9"/>
+  </w:num>
+  <w:num w:numId="11">
+    <w:abstractNumId w:val="20"/>
+  </w:num>
+  <w:num w:numId="12">
+    <w:abstractNumId w:val="26"/>
+  </w:num>
+  <w:num w:numId="13">
     <w:abstractNumId w:val="22"/>
   </w:num>
-  <w:num w:numId="5">
-    <w:abstractNumId w:val="4"/>
-  </w:num>
-  <w:num w:numId="6">
-    <w:abstractNumId w:val="17"/>
-  </w:num>
-  <w:num w:numId="7">
-    <w:abstractNumId w:val="12"/>
-  </w:num>
-  <w:num w:numId="8">
-    <w:abstractNumId w:val="21"/>
-  </w:num>
-  <w:num w:numId="9">
+  <w:num w:numId="14">
     <w:abstractNumId w:val="27"/>
-  </w:num>
-  <w:num w:numId="10">
-    <w:abstractNumId w:val="8"/>
-  </w:num>
-  <w:num w:numId="11">
-    <w:abstractNumId w:val="18"/>
-  </w:num>
-  <w:num w:numId="12">
-    <w:abstractNumId w:val="24"/>
-  </w:num>
-  <w:num w:numId="13">
-    <w:abstractNumId w:val="20"/>
-  </w:num>
-  <w:num w:numId="14">
-    <w:abstractNumId w:val="25"/>
   </w:num>
   <w:num w:numId="15">
     <w:abstractNumId w:val="2"/>
   </w:num>
   <w:num w:numId="16">
-    <w:abstractNumId w:val="23"/>
+    <w:abstractNumId w:val="25"/>
   </w:num>
   <w:num w:numId="17">
+    <w:abstractNumId w:val="12"/>
+  </w:num>
+  <w:num w:numId="18">
+    <w:abstractNumId w:val="4"/>
+  </w:num>
+  <w:num w:numId="19">
+    <w:abstractNumId w:val="7"/>
+  </w:num>
+  <w:num w:numId="20">
+    <w:abstractNumId w:val="15"/>
+  </w:num>
+  <w:num w:numId="21">
+    <w:abstractNumId w:val="10"/>
+  </w:num>
+  <w:num w:numId="22">
+    <w:abstractNumId w:val="16"/>
+  </w:num>
+  <w:num w:numId="23">
+    <w:abstractNumId w:val="30"/>
+  </w:num>
+  <w:num w:numId="24">
+    <w:abstractNumId w:val="28"/>
+  </w:num>
+  <w:num w:numId="25">
     <w:abstractNumId w:val="11"/>
   </w:num>
-  <w:num w:numId="18">
-    <w:abstractNumId w:val="3"/>
-  </w:num>
-  <w:num w:numId="19">
-    <w:abstractNumId w:val="6"/>
-  </w:num>
-  <w:num w:numId="20">
-    <w:abstractNumId w:val="13"/>
-  </w:num>
-  <w:num w:numId="21">
-    <w:abstractNumId w:val="9"/>
-  </w:num>
-  <w:num w:numId="22">
-    <w:abstractNumId w:val="14"/>
-  </w:num>
-  <w:num w:numId="23">
-    <w:abstractNumId w:val="28"/>
-  </w:num>
-  <w:num w:numId="24">
-    <w:abstractNumId w:val="26"/>
-  </w:num>
-  <w:num w:numId="25">
-    <w:abstractNumId w:val="10"/>
-  </w:num>
   <w:num w:numId="26">
-    <w:abstractNumId w:val="15"/>
+    <w:abstractNumId w:val="17"/>
   </w:num>
   <w:num w:numId="27">
     <w:abstractNumId w:val="1"/>
   </w:num>
   <w:num w:numId="28">
-    <w:abstractNumId w:val="5"/>
+    <w:abstractNumId w:val="6"/>
   </w:num>
   <w:num w:numId="29">
-    <w:abstractNumId w:val="7"/>
+    <w:abstractNumId w:val="8"/>
+  </w:num>
+  <w:num w:numId="30">
+    <w:abstractNumId w:val="14"/>
+  </w:num>
+  <w:num w:numId="31">
+    <w:abstractNumId w:val="3"/>
   </w:num>
 </w:numbering>
 </file>
@@ -9476,6 +10403,29 @@
       <w:szCs w:val="26"/>
     </w:rPr>
   </w:style>
+  <w:style w:type="paragraph" w:styleId="Heading3">
+    <w:name w:val="heading 3"/>
+    <w:basedOn w:val="Normal"/>
+    <w:next w:val="Normal"/>
+    <w:link w:val="Heading3Char"/>
+    <w:uiPriority w:val="9"/>
+    <w:semiHidden/>
+    <w:unhideWhenUsed/>
+    <w:qFormat/>
+    <w:rsid w:val="00BA1089"/>
+    <w:pPr>
+      <w:keepNext/>
+      <w:keepLines/>
+      <w:spacing w:before="200" w:after="0"/>
+      <w:outlineLvl w:val="2"/>
+    </w:pPr>
+    <w:rPr>
+      <w:rFonts w:asciiTheme="majorHAnsi" w:eastAsiaTheme="majorEastAsia" w:hAnsiTheme="majorHAnsi" w:cstheme="majorBidi"/>
+      <w:b/>
+      <w:bCs/>
+      <w:color w:val="4F81BD" w:themeColor="accent1"/>
+    </w:rPr>
+  </w:style>
   <w:style w:type="character" w:default="1" w:styleId="DefaultParagraphFont">
     <w:name w:val="Default Paragraph Font"/>
     <w:uiPriority w:val="1"/>
@@ -9622,6 +10572,20 @@
     <w:rPr>
       <w:b/>
       <w:bCs/>
+    </w:rPr>
+  </w:style>
+  <w:style w:type="character" w:customStyle="1" w:styleId="Heading3Char">
+    <w:name w:val="Heading 3 Char"/>
+    <w:basedOn w:val="DefaultParagraphFont"/>
+    <w:link w:val="Heading3"/>
+    <w:uiPriority w:val="9"/>
+    <w:semiHidden/>
+    <w:rsid w:val="00BA1089"/>
+    <w:rPr>
+      <w:rFonts w:asciiTheme="majorHAnsi" w:eastAsiaTheme="majorEastAsia" w:hAnsiTheme="majorHAnsi" w:cstheme="majorBidi"/>
+      <w:b/>
+      <w:bCs/>
+      <w:color w:val="4F81BD" w:themeColor="accent1"/>
     </w:rPr>
   </w:style>
 </w:styles>
@@ -9835,6 +10799,29 @@
       <w:szCs w:val="26"/>
     </w:rPr>
   </w:style>
+  <w:style w:type="paragraph" w:styleId="Heading3">
+    <w:name w:val="heading 3"/>
+    <w:basedOn w:val="Normal"/>
+    <w:next w:val="Normal"/>
+    <w:link w:val="Heading3Char"/>
+    <w:uiPriority w:val="9"/>
+    <w:semiHidden/>
+    <w:unhideWhenUsed/>
+    <w:qFormat/>
+    <w:rsid w:val="00BA1089"/>
+    <w:pPr>
+      <w:keepNext/>
+      <w:keepLines/>
+      <w:spacing w:before="200" w:after="0"/>
+      <w:outlineLvl w:val="2"/>
+    </w:pPr>
+    <w:rPr>
+      <w:rFonts w:asciiTheme="majorHAnsi" w:eastAsiaTheme="majorEastAsia" w:hAnsiTheme="majorHAnsi" w:cstheme="majorBidi"/>
+      <w:b/>
+      <w:bCs/>
+      <w:color w:val="4F81BD" w:themeColor="accent1"/>
+    </w:rPr>
+  </w:style>
   <w:style w:type="character" w:default="1" w:styleId="DefaultParagraphFont">
     <w:name w:val="Default Paragraph Font"/>
     <w:uiPriority w:val="1"/>
@@ -9981,6 +10968,20 @@
     <w:rPr>
       <w:b/>
       <w:bCs/>
+    </w:rPr>
+  </w:style>
+  <w:style w:type="character" w:customStyle="1" w:styleId="Heading3Char">
+    <w:name w:val="Heading 3 Char"/>
+    <w:basedOn w:val="DefaultParagraphFont"/>
+    <w:link w:val="Heading3"/>
+    <w:uiPriority w:val="9"/>
+    <w:semiHidden/>
+    <w:rsid w:val="00BA1089"/>
+    <w:rPr>
+      <w:rFonts w:asciiTheme="majorHAnsi" w:eastAsiaTheme="majorEastAsia" w:hAnsiTheme="majorHAnsi" w:cstheme="majorBidi"/>
+      <w:b/>
+      <w:bCs/>
+      <w:color w:val="4F81BD" w:themeColor="accent1"/>
     </w:rPr>
   </w:style>
 </w:styles>

</xml_diff>

<commit_message>
work on steps to draw steps of drawing use case diagram and start working on high level design
</commit_message>
<xml_diff>
--- a/wache-market.docx
+++ b/wache-market.docx
@@ -5593,6 +5593,8 @@
         </w:rPr>
         <w:t>Insert the use cases (e.g., Login, Create Account, Browse Product) using ellipse shapes.</w:t>
       </w:r>
+      <w:bookmarkStart w:id="0" w:name="_GoBack"/>
+      <w:bookmarkEnd w:id="0"/>
     </w:p>
     <w:p>
       <w:pPr>
@@ -5736,13 +5738,13 @@
       <w:pPr>
         <w:pStyle w:val="Heading2"/>
       </w:pPr>
-      <w:bookmarkStart w:id="0" w:name="_Toc167072280"/>
-      <w:bookmarkStart w:id="1" w:name="_Toc167071121"/>
+      <w:bookmarkStart w:id="1" w:name="_Toc167072280"/>
+      <w:bookmarkStart w:id="2" w:name="_Toc167071121"/>
       <w:r>
         <w:t>2.1 High-Level Sequence Diagram</w:t>
       </w:r>
-      <w:bookmarkEnd w:id="0"/>
       <w:bookmarkEnd w:id="1"/>
+      <w:bookmarkEnd w:id="2"/>
     </w:p>
     <w:p>
       <w:pPr>
@@ -6019,10 +6021,7 @@
         <w:t>These components together provide a clear picture of how various parts of the system work together to fulfill a high-level process, allowing stakeholders to trace the interaction steps and understand system behavior.</w:t>
       </w:r>
     </w:p>
-    <w:p>
-      <w:bookmarkStart w:id="2" w:name="_GoBack"/>
-      <w:bookmarkEnd w:id="2"/>
-    </w:p>
+    <w:p/>
     <w:p/>
     <w:p>
       <w:pPr>

</xml_diff>

<commit_message>
add images to describe how to draw a use case diagrams
</commit_message>
<xml_diff>
--- a/wache-market.docx
+++ b/wache-market.docx
@@ -1987,17 +1987,23 @@
     <w:p>
       <w:pPr>
         <w:pStyle w:val="ListParagraph"/>
+        <w:spacing w:before="100" w:beforeAutospacing="1" w:after="100" w:afterAutospacing="1" w:line="240" w:lineRule="auto"/>
         <w:ind w:left="465"/>
+        <w:rPr>
+          <w:rFonts w:ascii="Times New Roman" w:eastAsia="Times New Roman" w:hAnsi="Times New Roman" w:cs="Times New Roman"/>
+          <w:sz w:val="24"/>
+          <w:szCs w:val="24"/>
+        </w:rPr>
       </w:pPr>
       <w:r>
         <w:rPr>
           <w:noProof/>
         </w:rPr>
         <w:drawing>
-          <wp:inline distT="0" distB="0" distL="0" distR="0">
-            <wp:extent cx="5943600" cy="5436870"/>
-            <wp:effectExtent l="0" t="0" r="0" b="0"/>
-            <wp:docPr id="3" name="Picture 3"/>
+          <wp:inline distT="0" distB="0" distL="0" distR="0" wp14:anchorId="3A600CD2" wp14:editId="11D8B5A0">
+            <wp:extent cx="5008121" cy="4618968"/>
+            <wp:effectExtent l="0" t="0" r="2540" b="0"/>
+            <wp:docPr id="13" name="Picture 13" descr="C:\Users\pc\OneDrive\Desktop\WebDesign projects\Use Case Diagram1.jpg"/>
             <wp:cNvGraphicFramePr>
               <a:graphicFrameLocks xmlns:a="http://schemas.openxmlformats.org/drawingml/2006/main" noChangeAspect="1"/>
             </wp:cNvGraphicFramePr>
@@ -2005,29 +2011,36 @@
               <a:graphicData uri="http://schemas.openxmlformats.org/drawingml/2006/picture">
                 <pic:pic xmlns:pic="http://schemas.openxmlformats.org/drawingml/2006/picture">
                   <pic:nvPicPr>
-                    <pic:cNvPr id="0" name="photo_2025-05-01_08-01-06-1.jpg"/>
-                    <pic:cNvPicPr/>
+                    <pic:cNvPr id="0" name="Picture 2" descr="C:\Users\pc\OneDrive\Desktop\WebDesign projects\Use Case Diagram1.jpg"/>
+                    <pic:cNvPicPr>
+                      <a:picLocks noChangeAspect="1" noChangeArrowheads="1"/>
+                    </pic:cNvPicPr>
                   </pic:nvPicPr>
                   <pic:blipFill>
-                    <a:blip r:embed="rId6">
+                    <a:blip r:embed="rId8">
                       <a:extLst>
                         <a:ext uri="{28A0092B-C50C-407E-A947-70E740481C1C}">
                           <a14:useLocalDpi xmlns:a14="http://schemas.microsoft.com/office/drawing/2010/main" val="0"/>
                         </a:ext>
                       </a:extLst>
                     </a:blip>
+                    <a:srcRect/>
                     <a:stretch>
                       <a:fillRect/>
                     </a:stretch>
                   </pic:blipFill>
-                  <pic:spPr>
+                  <pic:spPr bwMode="auto">
                     <a:xfrm>
                       <a:off x="0" y="0"/>
-                      <a:ext cx="5943600" cy="5436870"/>
+                      <a:ext cx="5011616" cy="4622192"/>
                     </a:xfrm>
                     <a:prstGeom prst="rect">
                       <a:avLst/>
                     </a:prstGeom>
+                    <a:noFill/>
+                    <a:ln>
+                      <a:noFill/>
+                    </a:ln>
                   </pic:spPr>
                 </pic:pic>
               </a:graphicData>
@@ -2035,6 +2048,12 @@
           </wp:inline>
         </w:drawing>
       </w:r>
+    </w:p>
+    <w:p>
+      <w:pPr>
+        <w:pStyle w:val="ListParagraph"/>
+        <w:ind w:left="465"/>
+      </w:pPr>
     </w:p>
     <w:p>
       <w:pPr>
@@ -2462,7 +2481,6 @@
                 <w:sz w:val="24"/>
                 <w:szCs w:val="24"/>
               </w:rPr>
-              <w:lastRenderedPageBreak/>
               <w:t>Normal Flow</w:t>
             </w:r>
           </w:p>
@@ -2513,6 +2531,7 @@
                 <w:sz w:val="24"/>
                 <w:szCs w:val="24"/>
               </w:rPr>
+              <w:lastRenderedPageBreak/>
               <w:t>Alternative Flow</w:t>
             </w:r>
           </w:p>
@@ -4142,7 +4161,9 @@
       <w:pPr>
         <w:pStyle w:val="ListParagraph"/>
       </w:pPr>
-    </w:p>
+      <w:bookmarkStart w:id="0" w:name="_GoBack"/>
+    </w:p>
+    <w:bookmarkEnd w:id="0"/>
     <w:p>
       <w:pPr>
         <w:pStyle w:val="ListParagraph"/>
@@ -4152,7 +4173,6 @@
         </w:numPr>
       </w:pPr>
       <w:r>
-        <w:lastRenderedPageBreak/>
         <w:t>Seller Use Cases</w:t>
       </w:r>
     </w:p>
@@ -4192,6 +4212,7 @@
                 <w:sz w:val="24"/>
                 <w:szCs w:val="24"/>
               </w:rPr>
+              <w:lastRenderedPageBreak/>
               <w:t>Use Case Name</w:t>
             </w:r>
           </w:p>
@@ -5506,7 +5527,6 @@
           <w:sz w:val="24"/>
           <w:szCs w:val="24"/>
         </w:rPr>
-        <w:lastRenderedPageBreak/>
         <w:t>Open Visual Paradigm and create a new project.</w:t>
       </w:r>
     </w:p>
@@ -5569,8 +5589,87 @@
           <w:sz w:val="24"/>
           <w:szCs w:val="24"/>
         </w:rPr>
+        <w:lastRenderedPageBreak/>
         <w:t>Add the main actors (Admin, Seller, Buyer) using the actor symbols.</w:t>
       </w:r>
+    </w:p>
+    <w:p>
+      <w:pPr>
+        <w:spacing w:before="100" w:beforeAutospacing="1" w:after="100" w:afterAutospacing="1" w:line="240" w:lineRule="auto"/>
+        <w:jc w:val="center"/>
+        <w:rPr>
+          <w:rFonts w:ascii="Times New Roman" w:eastAsia="Times New Roman" w:hAnsi="Times New Roman" w:cs="Times New Roman"/>
+          <w:sz w:val="24"/>
+          <w:szCs w:val="24"/>
+        </w:rPr>
+      </w:pPr>
+      <w:r>
+        <w:rPr>
+          <w:rFonts w:ascii="Times New Roman" w:eastAsia="Times New Roman" w:hAnsi="Times New Roman" w:cs="Times New Roman"/>
+          <w:noProof/>
+          <w:sz w:val="24"/>
+          <w:szCs w:val="24"/>
+        </w:rPr>
+        <w:drawing>
+          <wp:inline distT="0" distB="0" distL="0" distR="0" wp14:anchorId="5C731A4F" wp14:editId="46C53C3D">
+            <wp:extent cx="3625672" cy="3017520"/>
+            <wp:effectExtent l="0" t="0" r="0" b="0"/>
+            <wp:docPr id="9" name="Picture 9" descr="C:\Users\pc\OneDrive\Desktop\3rd First semester\The use case\e1.png"/>
+            <wp:cNvGraphicFramePr>
+              <a:graphicFrameLocks xmlns:a="http://schemas.openxmlformats.org/drawingml/2006/main" noChangeAspect="1"/>
+            </wp:cNvGraphicFramePr>
+            <a:graphic xmlns:a="http://schemas.openxmlformats.org/drawingml/2006/main">
+              <a:graphicData uri="http://schemas.openxmlformats.org/drawingml/2006/picture">
+                <pic:pic xmlns:pic="http://schemas.openxmlformats.org/drawingml/2006/picture">
+                  <pic:nvPicPr>
+                    <pic:cNvPr id="0" name="Picture 1" descr="C:\Users\pc\OneDrive\Desktop\3rd First semester\The use case\e1.png"/>
+                    <pic:cNvPicPr>
+                      <a:picLocks noChangeAspect="1" noChangeArrowheads="1"/>
+                    </pic:cNvPicPr>
+                  </pic:nvPicPr>
+                  <pic:blipFill>
+                    <a:blip r:embed="rId9" cstate="print">
+                      <a:extLst>
+                        <a:ext uri="{28A0092B-C50C-407E-A947-70E740481C1C}">
+                          <a14:useLocalDpi xmlns:a14="http://schemas.microsoft.com/office/drawing/2010/main" val="0"/>
+                        </a:ext>
+                      </a:extLst>
+                    </a:blip>
+                    <a:srcRect/>
+                    <a:stretch>
+                      <a:fillRect/>
+                    </a:stretch>
+                  </pic:blipFill>
+                  <pic:spPr bwMode="auto">
+                    <a:xfrm>
+                      <a:off x="0" y="0"/>
+                      <a:ext cx="3626409" cy="3018134"/>
+                    </a:xfrm>
+                    <a:prstGeom prst="rect">
+                      <a:avLst/>
+                    </a:prstGeom>
+                    <a:noFill/>
+                    <a:ln>
+                      <a:noFill/>
+                    </a:ln>
+                  </pic:spPr>
+                </pic:pic>
+              </a:graphicData>
+            </a:graphic>
+          </wp:inline>
+        </w:drawing>
+      </w:r>
+    </w:p>
+    <w:p>
+      <w:pPr>
+        <w:spacing w:before="100" w:beforeAutospacing="1" w:after="100" w:afterAutospacing="1" w:line="240" w:lineRule="auto"/>
+        <w:jc w:val="center"/>
+        <w:rPr>
+          <w:rFonts w:ascii="Times New Roman" w:eastAsia="Times New Roman" w:hAnsi="Times New Roman" w:cs="Times New Roman"/>
+          <w:sz w:val="24"/>
+          <w:szCs w:val="24"/>
+        </w:rPr>
+      </w:pPr>
     </w:p>
     <w:p>
       <w:pPr>
@@ -5593,8 +5692,90 @@
         </w:rPr>
         <w:t>Insert the use cases (e.g., Login, Create Account, Browse Product) using ellipse shapes.</w:t>
       </w:r>
-      <w:bookmarkStart w:id="0" w:name="_GoBack"/>
-      <w:bookmarkEnd w:id="0"/>
+    </w:p>
+    <w:p>
+      <w:pPr>
+        <w:spacing w:before="100" w:beforeAutospacing="1" w:after="100" w:afterAutospacing="1" w:line="240" w:lineRule="auto"/>
+        <w:rPr>
+          <w:rFonts w:ascii="Times New Roman" w:eastAsia="Times New Roman" w:hAnsi="Times New Roman" w:cs="Times New Roman"/>
+          <w:sz w:val="24"/>
+          <w:szCs w:val="24"/>
+        </w:rPr>
+      </w:pPr>
+      <w:r>
+        <w:rPr>
+          <w:rFonts w:ascii="Times New Roman" w:eastAsia="Times New Roman" w:hAnsi="Times New Roman" w:cs="Times New Roman"/>
+          <w:sz w:val="24"/>
+          <w:szCs w:val="24"/>
+        </w:rPr>
+        <w:t xml:space="preserve">                                 </w:t>
+      </w:r>
+      <w:r>
+        <w:rPr>
+          <w:rFonts w:ascii="Times New Roman" w:eastAsia="Times New Roman" w:hAnsi="Times New Roman" w:cs="Times New Roman"/>
+          <w:noProof/>
+          <w:sz w:val="24"/>
+          <w:szCs w:val="24"/>
+        </w:rPr>
+        <w:drawing>
+          <wp:inline distT="0" distB="0" distL="0" distR="0" wp14:anchorId="62A40C61" wp14:editId="4A7BC78B">
+            <wp:extent cx="3901440" cy="3111722"/>
+            <wp:effectExtent l="0" t="0" r="3810" b="0"/>
+            <wp:docPr id="8" name="Picture 8" descr="C:\Users\pc\OneDrive\Desktop\3rd First semester\The use case\e2.png"/>
+            <wp:cNvGraphicFramePr>
+              <a:graphicFrameLocks xmlns:a="http://schemas.openxmlformats.org/drawingml/2006/main" noChangeAspect="1"/>
+            </wp:cNvGraphicFramePr>
+            <a:graphic xmlns:a="http://schemas.openxmlformats.org/drawingml/2006/main">
+              <a:graphicData uri="http://schemas.openxmlformats.org/drawingml/2006/picture">
+                <pic:pic xmlns:pic="http://schemas.openxmlformats.org/drawingml/2006/picture">
+                  <pic:nvPicPr>
+                    <pic:cNvPr id="0" name="Picture 2" descr="C:\Users\pc\OneDrive\Desktop\3rd First semester\The use case\e2.png"/>
+                    <pic:cNvPicPr>
+                      <a:picLocks noChangeAspect="1" noChangeArrowheads="1"/>
+                    </pic:cNvPicPr>
+                  </pic:nvPicPr>
+                  <pic:blipFill>
+                    <a:blip r:embed="rId10" cstate="print">
+                      <a:extLst>
+                        <a:ext uri="{28A0092B-C50C-407E-A947-70E740481C1C}">
+                          <a14:useLocalDpi xmlns:a14="http://schemas.microsoft.com/office/drawing/2010/main" val="0"/>
+                        </a:ext>
+                      </a:extLst>
+                    </a:blip>
+                    <a:srcRect/>
+                    <a:stretch>
+                      <a:fillRect/>
+                    </a:stretch>
+                  </pic:blipFill>
+                  <pic:spPr bwMode="auto">
+                    <a:xfrm>
+                      <a:off x="0" y="0"/>
+                      <a:ext cx="3903246" cy="3113163"/>
+                    </a:xfrm>
+                    <a:prstGeom prst="rect">
+                      <a:avLst/>
+                    </a:prstGeom>
+                    <a:noFill/>
+                    <a:ln>
+                      <a:noFill/>
+                    </a:ln>
+                  </pic:spPr>
+                </pic:pic>
+              </a:graphicData>
+            </a:graphic>
+          </wp:inline>
+        </w:drawing>
+      </w:r>
+    </w:p>
+    <w:p>
+      <w:pPr>
+        <w:spacing w:before="100" w:beforeAutospacing="1" w:after="100" w:afterAutospacing="1" w:line="240" w:lineRule="auto"/>
+        <w:rPr>
+          <w:rFonts w:ascii="Times New Roman" w:eastAsia="Times New Roman" w:hAnsi="Times New Roman" w:cs="Times New Roman"/>
+          <w:sz w:val="24"/>
+          <w:szCs w:val="24"/>
+        </w:rPr>
+      </w:pPr>
     </w:p>
     <w:p>
       <w:pPr>
@@ -5637,6 +5818,7 @@
           <w:sz w:val="24"/>
           <w:szCs w:val="24"/>
         </w:rPr>
+        <w:lastRenderedPageBreak/>
         <w:t xml:space="preserve">Apply the </w:t>
       </w:r>
       <w:r>
@@ -5675,6 +5857,99 @@
         </w:rPr>
         <w:t xml:space="preserve"> relationships where needed.</w:t>
       </w:r>
+    </w:p>
+    <w:p>
+      <w:pPr>
+        <w:spacing w:before="100" w:beforeAutospacing="1" w:after="100" w:afterAutospacing="1" w:line="240" w:lineRule="auto"/>
+        <w:ind w:left="720"/>
+        <w:rPr>
+          <w:rFonts w:ascii="Times New Roman" w:eastAsia="Times New Roman" w:hAnsi="Times New Roman" w:cs="Times New Roman"/>
+          <w:sz w:val="24"/>
+          <w:szCs w:val="24"/>
+        </w:rPr>
+      </w:pPr>
+      <w:r>
+        <w:rPr>
+          <w:rFonts w:ascii="Times New Roman" w:eastAsia="Times New Roman" w:hAnsi="Times New Roman" w:cs="Times New Roman"/>
+          <w:sz w:val="24"/>
+          <w:szCs w:val="24"/>
+        </w:rPr>
+        <w:t xml:space="preserve">                     </w:t>
+      </w:r>
+      <w:r>
+        <w:rPr>
+          <w:rFonts w:ascii="Times New Roman" w:eastAsia="Times New Roman" w:hAnsi="Times New Roman" w:cs="Times New Roman"/>
+          <w:sz w:val="24"/>
+          <w:szCs w:val="24"/>
+        </w:rPr>
+        <w:t xml:space="preserve">           </w:t>
+      </w:r>
+      <w:r>
+        <w:rPr>
+          <w:rFonts w:ascii="Times New Roman" w:eastAsia="Times New Roman" w:hAnsi="Times New Roman" w:cs="Times New Roman"/>
+          <w:noProof/>
+          <w:sz w:val="24"/>
+          <w:szCs w:val="24"/>
+        </w:rPr>
+        <w:drawing>
+          <wp:inline distT="0" distB="0" distL="0" distR="0" wp14:anchorId="112E5192" wp14:editId="38FC0B08">
+            <wp:extent cx="4173630" cy="3471334"/>
+            <wp:effectExtent l="0" t="0" r="0" b="0"/>
+            <wp:docPr id="6" name="Picture 6" descr="C:\Users\pc\OneDrive\Desktop\3rd First semester\The use case\e3.png"/>
+            <wp:cNvGraphicFramePr>
+              <a:graphicFrameLocks xmlns:a="http://schemas.openxmlformats.org/drawingml/2006/main" noChangeAspect="1"/>
+            </wp:cNvGraphicFramePr>
+            <a:graphic xmlns:a="http://schemas.openxmlformats.org/drawingml/2006/main">
+              <a:graphicData uri="http://schemas.openxmlformats.org/drawingml/2006/picture">
+                <pic:pic xmlns:pic="http://schemas.openxmlformats.org/drawingml/2006/picture">
+                  <pic:nvPicPr>
+                    <pic:cNvPr id="0" name="Picture 3" descr="C:\Users\pc\OneDrive\Desktop\3rd First semester\The use case\e3.png"/>
+                    <pic:cNvPicPr>
+                      <a:picLocks noChangeAspect="1" noChangeArrowheads="1"/>
+                    </pic:cNvPicPr>
+                  </pic:nvPicPr>
+                  <pic:blipFill>
+                    <a:blip r:embed="rId11" cstate="print">
+                      <a:extLst>
+                        <a:ext uri="{28A0092B-C50C-407E-A947-70E740481C1C}">
+                          <a14:useLocalDpi xmlns:a14="http://schemas.microsoft.com/office/drawing/2010/main" val="0"/>
+                        </a:ext>
+                      </a:extLst>
+                    </a:blip>
+                    <a:srcRect/>
+                    <a:stretch>
+                      <a:fillRect/>
+                    </a:stretch>
+                  </pic:blipFill>
+                  <pic:spPr bwMode="auto">
+                    <a:xfrm>
+                      <a:off x="0" y="0"/>
+                      <a:ext cx="4186622" cy="3482140"/>
+                    </a:xfrm>
+                    <a:prstGeom prst="rect">
+                      <a:avLst/>
+                    </a:prstGeom>
+                    <a:noFill/>
+                    <a:ln>
+                      <a:noFill/>
+                    </a:ln>
+                  </pic:spPr>
+                </pic:pic>
+              </a:graphicData>
+            </a:graphic>
+          </wp:inline>
+        </w:drawing>
+      </w:r>
+    </w:p>
+    <w:p>
+      <w:pPr>
+        <w:spacing w:before="100" w:beforeAutospacing="1" w:after="100" w:afterAutospacing="1" w:line="240" w:lineRule="auto"/>
+        <w:rPr>
+          <w:rFonts w:ascii="Times New Roman" w:eastAsia="Times New Roman" w:hAnsi="Times New Roman" w:cs="Times New Roman"/>
+          <w:sz w:val="24"/>
+          <w:szCs w:val="24"/>
+        </w:rPr>
+      </w:pPr>
     </w:p>
     <w:p>
       <w:pPr>
@@ -5722,6 +5997,73 @@
     </w:p>
     <w:p>
       <w:pPr>
+        <w:pStyle w:val="NormalWeb"/>
+      </w:pPr>
+      <w:r>
+        <w:rPr>
+          <w:noProof/>
+        </w:rPr>
+        <w:lastRenderedPageBreak/>
+        <w:drawing>
+          <wp:inline distT="0" distB="0" distL="0" distR="0" wp14:anchorId="0CF79E91" wp14:editId="128AE217">
+            <wp:extent cx="6252072" cy="5765800"/>
+            <wp:effectExtent l="0" t="0" r="0" b="6350"/>
+            <wp:docPr id="10" name="Picture 10" descr="C:\Users\pc\OneDrive\Desktop\WebDesign projects\Use Case Diagram1.jpg"/>
+            <wp:cNvGraphicFramePr>
+              <a:graphicFrameLocks xmlns:a="http://schemas.openxmlformats.org/drawingml/2006/main" noChangeAspect="1"/>
+            </wp:cNvGraphicFramePr>
+            <a:graphic xmlns:a="http://schemas.openxmlformats.org/drawingml/2006/main">
+              <a:graphicData uri="http://schemas.openxmlformats.org/drawingml/2006/picture">
+                <pic:pic xmlns:pic="http://schemas.openxmlformats.org/drawingml/2006/picture">
+                  <pic:nvPicPr>
+                    <pic:cNvPr id="0" name="Picture 2" descr="C:\Users\pc\OneDrive\Desktop\WebDesign projects\Use Case Diagram1.jpg"/>
+                    <pic:cNvPicPr>
+                      <a:picLocks noChangeAspect="1" noChangeArrowheads="1"/>
+                    </pic:cNvPicPr>
+                  </pic:nvPicPr>
+                  <pic:blipFill>
+                    <a:blip r:embed="rId8">
+                      <a:extLst>
+                        <a:ext uri="{28A0092B-C50C-407E-A947-70E740481C1C}">
+                          <a14:useLocalDpi xmlns:a14="http://schemas.microsoft.com/office/drawing/2010/main" val="0"/>
+                        </a:ext>
+                      </a:extLst>
+                    </a:blip>
+                    <a:srcRect/>
+                    <a:stretch>
+                      <a:fillRect/>
+                    </a:stretch>
+                  </pic:blipFill>
+                  <pic:spPr bwMode="auto">
+                    <a:xfrm>
+                      <a:off x="0" y="0"/>
+                      <a:ext cx="6255178" cy="5768664"/>
+                    </a:xfrm>
+                    <a:prstGeom prst="rect">
+                      <a:avLst/>
+                    </a:prstGeom>
+                    <a:noFill/>
+                    <a:ln>
+                      <a:noFill/>
+                    </a:ln>
+                  </pic:spPr>
+                </pic:pic>
+              </a:graphicData>
+            </a:graphic>
+          </wp:inline>
+        </w:drawing>
+      </w:r>
+    </w:p>
+    <w:p>
+      <w:pPr>
+        <w:pStyle w:val="Heading1"/>
+        <w:rPr>
+          <w:rFonts w:eastAsia="Times New Roman"/>
+        </w:rPr>
+      </w:pPr>
+    </w:p>
+    <w:p>
+      <w:pPr>
         <w:pStyle w:val="Heading1"/>
         <w:rPr>
           <w:rFonts w:eastAsia="Times New Roman"/>
@@ -5787,7 +6129,16 @@
           <w:sz w:val="24"/>
           <w:szCs w:val="24"/>
         </w:rPr>
-        <w:t>uch as Buyer, Seller, Admin</w:t>
+        <w:t xml:space="preserve">uch as Buyer, </w:t>
+      </w:r>
+      <w:r>
+        <w:rPr>
+          <w:rFonts w:ascii="Times New Roman" w:eastAsia="Times New Roman" w:hAnsi="Times New Roman" w:cs="Times New Roman"/>
+          <w:sz w:val="24"/>
+          <w:szCs w:val="24"/>
+        </w:rPr>
+        <w:lastRenderedPageBreak/>
+        <w:t>Seller, Admin</w:t>
       </w:r>
       <w:r>
         <w:rPr>
@@ -6017,7 +6368,6 @@
         <w:spacing w:before="100" w:beforeAutospacing="1" w:after="100" w:afterAutospacing="1"/>
       </w:pPr>
       <w:r>
-        <w:lastRenderedPageBreak/>
         <w:t>These components together provide a clear picture of how various parts of the system work together to fulfill a high-level process, allowing stakeholders to trace the interaction steps and understand system behavior.</w:t>
       </w:r>
     </w:p>
@@ -6037,6 +6387,56 @@
     </w:sectPr>
   </w:body>
 </w:document>
+</file>
+
+<file path=word/endnotes.xml><?xml version="1.0" encoding="utf-8"?>
+<w:endnotes xmlns:wpc="http://schemas.microsoft.com/office/word/2010/wordprocessingCanvas" xmlns:mc="http://schemas.openxmlformats.org/markup-compatibility/2006" xmlns:o="urn:schemas-microsoft-com:office:office" xmlns:r="http://schemas.openxmlformats.org/officeDocument/2006/relationships" xmlns:m="http://schemas.openxmlformats.org/officeDocument/2006/math" xmlns:v="urn:schemas-microsoft-com:vml" xmlns:wp14="http://schemas.microsoft.com/office/word/2010/wordprocessingDrawing" xmlns:wp="http://schemas.openxmlformats.org/drawingml/2006/wordprocessingDrawing" xmlns:w10="urn:schemas-microsoft-com:office:word" xmlns:w="http://schemas.openxmlformats.org/wordprocessingml/2006/main" xmlns:w14="http://schemas.microsoft.com/office/word/2010/wordml" xmlns:wpg="http://schemas.microsoft.com/office/word/2010/wordprocessingGroup" xmlns:wpi="http://schemas.microsoft.com/office/word/2010/wordprocessingInk" xmlns:wne="http://schemas.microsoft.com/office/word/2006/wordml" xmlns:wps="http://schemas.microsoft.com/office/word/2010/wordprocessingShape" mc:Ignorable="w14 wp14">
+  <w:endnote w:type="separator" w:id="-1">
+    <w:p>
+      <w:pPr>
+        <w:spacing w:after="0" w:line="240" w:lineRule="auto"/>
+      </w:pPr>
+      <w:r>
+        <w:separator/>
+      </w:r>
+    </w:p>
+  </w:endnote>
+  <w:endnote w:type="continuationSeparator" w:id="0">
+    <w:p>
+      <w:pPr>
+        <w:spacing w:after="0" w:line="240" w:lineRule="auto"/>
+      </w:pPr>
+      <w:r>
+        <w:continuationSeparator/>
+      </w:r>
+    </w:p>
+  </w:endnote>
+</w:endnotes>
+</file>
+
+<file path=word/footnotes.xml><?xml version="1.0" encoding="utf-8"?>
+<w:footnotes xmlns:wpc="http://schemas.microsoft.com/office/word/2010/wordprocessingCanvas" xmlns:mc="http://schemas.openxmlformats.org/markup-compatibility/2006" xmlns:o="urn:schemas-microsoft-com:office:office" xmlns:r="http://schemas.openxmlformats.org/officeDocument/2006/relationships" xmlns:m="http://schemas.openxmlformats.org/officeDocument/2006/math" xmlns:v="urn:schemas-microsoft-com:vml" xmlns:wp14="http://schemas.microsoft.com/office/word/2010/wordprocessingDrawing" xmlns:wp="http://schemas.openxmlformats.org/drawingml/2006/wordprocessingDrawing" xmlns:w10="urn:schemas-microsoft-com:office:word" xmlns:w="http://schemas.openxmlformats.org/wordprocessingml/2006/main" xmlns:w14="http://schemas.microsoft.com/office/word/2010/wordml" xmlns:wpg="http://schemas.microsoft.com/office/word/2010/wordprocessingGroup" xmlns:wpi="http://schemas.microsoft.com/office/word/2010/wordprocessingInk" xmlns:wne="http://schemas.microsoft.com/office/word/2006/wordml" xmlns:wps="http://schemas.microsoft.com/office/word/2010/wordprocessingShape" mc:Ignorable="w14 wp14">
+  <w:footnote w:type="separator" w:id="-1">
+    <w:p>
+      <w:pPr>
+        <w:spacing w:after="0" w:line="240" w:lineRule="auto"/>
+      </w:pPr>
+      <w:r>
+        <w:separator/>
+      </w:r>
+    </w:p>
+  </w:footnote>
+  <w:footnote w:type="continuationSeparator" w:id="0">
+    <w:p>
+      <w:pPr>
+        <w:spacing w:after="0" w:line="240" w:lineRule="auto"/>
+      </w:pPr>
+      <w:r>
+        <w:continuationSeparator/>
+      </w:r>
+    </w:p>
+  </w:footnote>
+</w:footnotes>
 </file>
 
 <file path=word/numbering.xml><?xml version="1.0" encoding="utf-8"?>
@@ -10545,7 +10945,6 @@
       <w:spacing w:after="0" w:line="240" w:lineRule="auto"/>
     </w:pPr>
     <w:tblPr>
-      <w:tblInd w:w="0" w:type="dxa"/>
       <w:tblBorders>
         <w:top w:val="single" w:sz="4" w:space="0" w:color="auto"/>
         <w:left w:val="single" w:sz="4" w:space="0" w:color="auto"/>
@@ -10554,12 +10953,6 @@
         <w:insideH w:val="single" w:sz="4" w:space="0" w:color="auto"/>
         <w:insideV w:val="single" w:sz="4" w:space="0" w:color="auto"/>
       </w:tblBorders>
-      <w:tblCellMar>
-        <w:top w:w="0" w:type="dxa"/>
-        <w:left w:w="108" w:type="dxa"/>
-        <w:bottom w:w="0" w:type="dxa"/>
-        <w:right w:w="108" w:type="dxa"/>
-      </w:tblCellMar>
     </w:tblPr>
   </w:style>
   <w:style w:type="character" w:styleId="Strong">
@@ -10586,6 +10979,66 @@
       <w:bCs/>
       <w:color w:val="4F81BD" w:themeColor="accent1"/>
     </w:rPr>
+  </w:style>
+  <w:style w:type="paragraph" w:styleId="NormalWeb">
+    <w:name w:val="Normal (Web)"/>
+    <w:basedOn w:val="Normal"/>
+    <w:uiPriority w:val="99"/>
+    <w:semiHidden/>
+    <w:unhideWhenUsed/>
+    <w:rsid w:val="005B3C4B"/>
+    <w:pPr>
+      <w:spacing w:before="100" w:beforeAutospacing="1" w:after="100" w:afterAutospacing="1" w:line="240" w:lineRule="auto"/>
+    </w:pPr>
+    <w:rPr>
+      <w:rFonts w:ascii="Times New Roman" w:eastAsia="Times New Roman" w:hAnsi="Times New Roman" w:cs="Times New Roman"/>
+      <w:sz w:val="24"/>
+      <w:szCs w:val="24"/>
+    </w:rPr>
+  </w:style>
+  <w:style w:type="paragraph" w:styleId="Header">
+    <w:name w:val="header"/>
+    <w:basedOn w:val="Normal"/>
+    <w:link w:val="HeaderChar"/>
+    <w:uiPriority w:val="99"/>
+    <w:unhideWhenUsed/>
+    <w:rsid w:val="005B3C4B"/>
+    <w:pPr>
+      <w:tabs>
+        <w:tab w:val="center" w:pos="4680"/>
+        <w:tab w:val="right" w:pos="9360"/>
+      </w:tabs>
+      <w:spacing w:after="0" w:line="240" w:lineRule="auto"/>
+    </w:pPr>
+  </w:style>
+  <w:style w:type="character" w:customStyle="1" w:styleId="HeaderChar">
+    <w:name w:val="Header Char"/>
+    <w:basedOn w:val="DefaultParagraphFont"/>
+    <w:link w:val="Header"/>
+    <w:uiPriority w:val="99"/>
+    <w:rsid w:val="005B3C4B"/>
+  </w:style>
+  <w:style w:type="paragraph" w:styleId="Footer">
+    <w:name w:val="footer"/>
+    <w:basedOn w:val="Normal"/>
+    <w:link w:val="FooterChar"/>
+    <w:uiPriority w:val="99"/>
+    <w:unhideWhenUsed/>
+    <w:rsid w:val="005B3C4B"/>
+    <w:pPr>
+      <w:tabs>
+        <w:tab w:val="center" w:pos="4680"/>
+        <w:tab w:val="right" w:pos="9360"/>
+      </w:tabs>
+      <w:spacing w:after="0" w:line="240" w:lineRule="auto"/>
+    </w:pPr>
+  </w:style>
+  <w:style w:type="character" w:customStyle="1" w:styleId="FooterChar">
+    <w:name w:val="Footer Char"/>
+    <w:basedOn w:val="DefaultParagraphFont"/>
+    <w:link w:val="Footer"/>
+    <w:uiPriority w:val="99"/>
+    <w:rsid w:val="005B3C4B"/>
   </w:style>
 </w:styles>
 </file>
@@ -10941,7 +11394,6 @@
       <w:spacing w:after="0" w:line="240" w:lineRule="auto"/>
     </w:pPr>
     <w:tblPr>
-      <w:tblInd w:w="0" w:type="dxa"/>
       <w:tblBorders>
         <w:top w:val="single" w:sz="4" w:space="0" w:color="auto"/>
         <w:left w:val="single" w:sz="4" w:space="0" w:color="auto"/>
@@ -10950,12 +11402,6 @@
         <w:insideH w:val="single" w:sz="4" w:space="0" w:color="auto"/>
         <w:insideV w:val="single" w:sz="4" w:space="0" w:color="auto"/>
       </w:tblBorders>
-      <w:tblCellMar>
-        <w:top w:w="0" w:type="dxa"/>
-        <w:left w:w="108" w:type="dxa"/>
-        <w:bottom w:w="0" w:type="dxa"/>
-        <w:right w:w="108" w:type="dxa"/>
-      </w:tblCellMar>
     </w:tblPr>
   </w:style>
   <w:style w:type="character" w:styleId="Strong">
@@ -10982,6 +11428,66 @@
       <w:bCs/>
       <w:color w:val="4F81BD" w:themeColor="accent1"/>
     </w:rPr>
+  </w:style>
+  <w:style w:type="paragraph" w:styleId="NormalWeb">
+    <w:name w:val="Normal (Web)"/>
+    <w:basedOn w:val="Normal"/>
+    <w:uiPriority w:val="99"/>
+    <w:semiHidden/>
+    <w:unhideWhenUsed/>
+    <w:rsid w:val="005B3C4B"/>
+    <w:pPr>
+      <w:spacing w:before="100" w:beforeAutospacing="1" w:after="100" w:afterAutospacing="1" w:line="240" w:lineRule="auto"/>
+    </w:pPr>
+    <w:rPr>
+      <w:rFonts w:ascii="Times New Roman" w:eastAsia="Times New Roman" w:hAnsi="Times New Roman" w:cs="Times New Roman"/>
+      <w:sz w:val="24"/>
+      <w:szCs w:val="24"/>
+    </w:rPr>
+  </w:style>
+  <w:style w:type="paragraph" w:styleId="Header">
+    <w:name w:val="header"/>
+    <w:basedOn w:val="Normal"/>
+    <w:link w:val="HeaderChar"/>
+    <w:uiPriority w:val="99"/>
+    <w:unhideWhenUsed/>
+    <w:rsid w:val="005B3C4B"/>
+    <w:pPr>
+      <w:tabs>
+        <w:tab w:val="center" w:pos="4680"/>
+        <w:tab w:val="right" w:pos="9360"/>
+      </w:tabs>
+      <w:spacing w:after="0" w:line="240" w:lineRule="auto"/>
+    </w:pPr>
+  </w:style>
+  <w:style w:type="character" w:customStyle="1" w:styleId="HeaderChar">
+    <w:name w:val="Header Char"/>
+    <w:basedOn w:val="DefaultParagraphFont"/>
+    <w:link w:val="Header"/>
+    <w:uiPriority w:val="99"/>
+    <w:rsid w:val="005B3C4B"/>
+  </w:style>
+  <w:style w:type="paragraph" w:styleId="Footer">
+    <w:name w:val="footer"/>
+    <w:basedOn w:val="Normal"/>
+    <w:link w:val="FooterChar"/>
+    <w:uiPriority w:val="99"/>
+    <w:unhideWhenUsed/>
+    <w:rsid w:val="005B3C4B"/>
+    <w:pPr>
+      <w:tabs>
+        <w:tab w:val="center" w:pos="4680"/>
+        <w:tab w:val="right" w:pos="9360"/>
+      </w:tabs>
+      <w:spacing w:after="0" w:line="240" w:lineRule="auto"/>
+    </w:pPr>
+  </w:style>
+  <w:style w:type="character" w:customStyle="1" w:styleId="FooterChar">
+    <w:name w:val="Footer Char"/>
+    <w:basedOn w:val="DefaultParagraphFont"/>
+    <w:link w:val="Footer"/>
+    <w:uiPriority w:val="99"/>
+    <w:rsid w:val="005B3C4B"/>
   </w:style>
 </w:styles>
 </file>

</xml_diff>

<commit_message>
modifications of final usecases
</commit_message>
<xml_diff>
--- a/wache-market.docx
+++ b/wache-market.docx
@@ -1986,24 +1986,25 @@
     </w:p>
     <w:p>
       <w:pPr>
-        <w:pStyle w:val="ListParagraph"/>
         <w:spacing w:before="100" w:beforeAutospacing="1" w:after="100" w:afterAutospacing="1" w:line="240" w:lineRule="auto"/>
-        <w:ind w:left="465"/>
-        <w:rPr>
-          <w:rFonts w:ascii="Times New Roman" w:eastAsia="Times New Roman" w:hAnsi="Times New Roman" w:cs="Times New Roman"/>
-          <w:sz w:val="24"/>
-          <w:szCs w:val="24"/>
-        </w:rPr>
-      </w:pPr>
-      <w:r>
-        <w:rPr>
+        <w:rPr>
+          <w:rFonts w:ascii="Times New Roman" w:eastAsia="Times New Roman" w:hAnsi="Times New Roman" w:cs="Times New Roman"/>
+          <w:sz w:val="24"/>
+          <w:szCs w:val="24"/>
+        </w:rPr>
+      </w:pPr>
+      <w:r>
+        <w:rPr>
+          <w:rFonts w:ascii="Times New Roman" w:eastAsia="Times New Roman" w:hAnsi="Times New Roman" w:cs="Times New Roman"/>
           <w:noProof/>
+          <w:sz w:val="24"/>
+          <w:szCs w:val="24"/>
         </w:rPr>
         <w:drawing>
-          <wp:inline distT="0" distB="0" distL="0" distR="0" wp14:anchorId="3A600CD2" wp14:editId="11D8B5A0">
-            <wp:extent cx="5008121" cy="4618968"/>
-            <wp:effectExtent l="0" t="0" r="2540" b="0"/>
-            <wp:docPr id="13" name="Picture 13" descr="C:\Users\pc\OneDrive\Desktop\WebDesign projects\Use Case Diagram1.jpg"/>
+          <wp:inline distT="0" distB="0" distL="0" distR="0" wp14:anchorId="169F447A" wp14:editId="7712A753">
+            <wp:extent cx="6224400" cy="6130800"/>
+            <wp:effectExtent l="0" t="0" r="5080" b="3810"/>
+            <wp:docPr id="3" name="Picture 3" descr="C:\Users\pc\OneDrive\Desktop\3rd First semester\The use case\Use Case MDFD.jpg"/>
             <wp:cNvGraphicFramePr>
               <a:graphicFrameLocks xmlns:a="http://schemas.openxmlformats.org/drawingml/2006/main" noChangeAspect="1"/>
             </wp:cNvGraphicFramePr>
@@ -2011,7 +2012,7 @@
               <a:graphicData uri="http://schemas.openxmlformats.org/drawingml/2006/picture">
                 <pic:pic xmlns:pic="http://schemas.openxmlformats.org/drawingml/2006/picture">
                   <pic:nvPicPr>
-                    <pic:cNvPr id="0" name="Picture 2" descr="C:\Users\pc\OneDrive\Desktop\WebDesign projects\Use Case Diagram1.jpg"/>
+                    <pic:cNvPr id="0" name="Picture 2" descr="C:\Users\pc\OneDrive\Desktop\3rd First semester\The use case\Use Case MDFD.jpg"/>
                     <pic:cNvPicPr>
                       <a:picLocks noChangeAspect="1" noChangeArrowheads="1"/>
                     </pic:cNvPicPr>
@@ -2032,7 +2033,7 @@
                   <pic:spPr bwMode="auto">
                     <a:xfrm>
                       <a:off x="0" y="0"/>
-                      <a:ext cx="5011616" cy="4622192"/>
+                      <a:ext cx="6224400" cy="6130800"/>
                     </a:xfrm>
                     <a:prstGeom prst="rect">
                       <a:avLst/>
@@ -2052,6 +2053,18 @@
     <w:p>
       <w:pPr>
         <w:pStyle w:val="ListParagraph"/>
+        <w:spacing w:before="100" w:beforeAutospacing="1" w:after="100" w:afterAutospacing="1" w:line="240" w:lineRule="auto"/>
+        <w:ind w:left="465"/>
+        <w:rPr>
+          <w:rFonts w:ascii="Times New Roman" w:eastAsia="Times New Roman" w:hAnsi="Times New Roman" w:cs="Times New Roman"/>
+          <w:sz w:val="24"/>
+          <w:szCs w:val="24"/>
+        </w:rPr>
+      </w:pPr>
+    </w:p>
+    <w:p>
+      <w:pPr>
+        <w:pStyle w:val="ListParagraph"/>
         <w:ind w:left="465"/>
       </w:pPr>
     </w:p>
@@ -2122,6 +2135,7 @@
                 <w:sz w:val="24"/>
                 <w:szCs w:val="24"/>
               </w:rPr>
+              <w:lastRenderedPageBreak/>
               <w:t>Item</w:t>
             </w:r>
           </w:p>
@@ -2531,7 +2545,6 @@
                 <w:sz w:val="24"/>
                 <w:szCs w:val="24"/>
               </w:rPr>
-              <w:lastRenderedPageBreak/>
               <w:t>Alternative Flow</w:t>
             </w:r>
           </w:p>
@@ -3878,6 +3891,7 @@
                 <w:sz w:val="24"/>
                 <w:szCs w:val="24"/>
               </w:rPr>
+              <w:lastRenderedPageBreak/>
               <w:t>Alternative Flow</w:t>
             </w:r>
           </w:p>
@@ -4161,9 +4175,7 @@
       <w:pPr>
         <w:pStyle w:val="ListParagraph"/>
       </w:pPr>
-      <w:bookmarkStart w:id="0" w:name="_GoBack"/>
-    </w:p>
-    <w:bookmarkEnd w:id="0"/>
+    </w:p>
     <w:p>
       <w:pPr>
         <w:pStyle w:val="ListParagraph"/>
@@ -4212,7 +4224,6 @@
                 <w:sz w:val="24"/>
                 <w:szCs w:val="24"/>
               </w:rPr>
-              <w:lastRenderedPageBreak/>
               <w:t>Use Case Name</w:t>
             </w:r>
           </w:p>
@@ -5451,6 +5462,7 @@
         </w:numPr>
       </w:pPr>
       <w:r>
+        <w:lastRenderedPageBreak/>
         <w:t>Tools and steps to draw Use Case</w:t>
       </w:r>
     </w:p>
@@ -5589,7 +5601,6 @@
           <w:sz w:val="24"/>
           <w:szCs w:val="24"/>
         </w:rPr>
-        <w:lastRenderedPageBreak/>
         <w:t>Add the main actors (Admin, Seller, Buyer) using the actor symbols.</w:t>
       </w:r>
     </w:p>
@@ -5708,6 +5719,7 @@
           <w:sz w:val="24"/>
           <w:szCs w:val="24"/>
         </w:rPr>
+        <w:lastRenderedPageBreak/>
         <w:t xml:space="preserve">                                 </w:t>
       </w:r>
       <w:r>
@@ -5818,7 +5830,6 @@
           <w:sz w:val="24"/>
           <w:szCs w:val="24"/>
         </w:rPr>
-        <w:lastRenderedPageBreak/>
         <w:t xml:space="preserve">Apply the </w:t>
       </w:r>
       <w:r>
@@ -5970,6 +5981,7 @@
           <w:sz w:val="24"/>
           <w:szCs w:val="24"/>
         </w:rPr>
+        <w:lastRenderedPageBreak/>
         <w:t>Arrange the diagram layout neatly for readability.</w:t>
       </w:r>
     </w:p>
@@ -5997,18 +6009,25 @@
     </w:p>
     <w:p>
       <w:pPr>
-        <w:pStyle w:val="NormalWeb"/>
-      </w:pPr>
-      <w:r>
-        <w:rPr>
+        <w:spacing w:before="100" w:beforeAutospacing="1" w:after="100" w:afterAutospacing="1" w:line="240" w:lineRule="auto"/>
+        <w:rPr>
+          <w:rFonts w:ascii="Times New Roman" w:eastAsia="Times New Roman" w:hAnsi="Times New Roman" w:cs="Times New Roman"/>
+          <w:sz w:val="24"/>
+          <w:szCs w:val="24"/>
+        </w:rPr>
+      </w:pPr>
+      <w:r>
+        <w:rPr>
+          <w:rFonts w:ascii="Times New Roman" w:eastAsia="Times New Roman" w:hAnsi="Times New Roman" w:cs="Times New Roman"/>
           <w:noProof/>
-        </w:rPr>
-        <w:lastRenderedPageBreak/>
+          <w:sz w:val="24"/>
+          <w:szCs w:val="24"/>
+        </w:rPr>
         <w:drawing>
-          <wp:inline distT="0" distB="0" distL="0" distR="0" wp14:anchorId="0CF79E91" wp14:editId="128AE217">
-            <wp:extent cx="6252072" cy="5765800"/>
-            <wp:effectExtent l="0" t="0" r="0" b="6350"/>
-            <wp:docPr id="10" name="Picture 10" descr="C:\Users\pc\OneDrive\Desktop\WebDesign projects\Use Case Diagram1.jpg"/>
+          <wp:inline distT="0" distB="0" distL="0" distR="0" wp14:anchorId="06254180" wp14:editId="5E4E7E86">
+            <wp:extent cx="5943600" cy="5853858"/>
+            <wp:effectExtent l="0" t="0" r="0" b="0"/>
+            <wp:docPr id="4" name="Picture 4" descr="C:\Users\pc\OneDrive\Desktop\3rd First semester\The use case\Use Case MDFD.jpg"/>
             <wp:cNvGraphicFramePr>
               <a:graphicFrameLocks xmlns:a="http://schemas.openxmlformats.org/drawingml/2006/main" noChangeAspect="1"/>
             </wp:cNvGraphicFramePr>
@@ -6016,7 +6035,7 @@
               <a:graphicData uri="http://schemas.openxmlformats.org/drawingml/2006/picture">
                 <pic:pic xmlns:pic="http://schemas.openxmlformats.org/drawingml/2006/picture">
                   <pic:nvPicPr>
-                    <pic:cNvPr id="0" name="Picture 2" descr="C:\Users\pc\OneDrive\Desktop\WebDesign projects\Use Case Diagram1.jpg"/>
+                    <pic:cNvPr id="0" name="Picture 2" descr="C:\Users\pc\OneDrive\Desktop\3rd First semester\The use case\Use Case MDFD.jpg"/>
                     <pic:cNvPicPr>
                       <a:picLocks noChangeAspect="1" noChangeArrowheads="1"/>
                     </pic:cNvPicPr>
@@ -6037,7 +6056,7 @@
                   <pic:spPr bwMode="auto">
                     <a:xfrm>
                       <a:off x="0" y="0"/>
-                      <a:ext cx="6255178" cy="5768664"/>
+                      <a:ext cx="5943600" cy="5853858"/>
                     </a:xfrm>
                     <a:prstGeom prst="rect">
                       <a:avLst/>
@@ -6053,6 +6072,19 @@
           </wp:inline>
         </w:drawing>
       </w:r>
+      <w:bookmarkStart w:id="0" w:name="_GoBack"/>
+      <w:bookmarkEnd w:id="0"/>
+    </w:p>
+    <w:p>
+      <w:pPr>
+        <w:pStyle w:val="NormalWeb"/>
+      </w:pPr>
+      <w:r>
+        <w:rPr>
+          <w:noProof/>
+        </w:rPr>
+        <w:t xml:space="preserve"> </w:t>
+      </w:r>
     </w:p>
     <w:p>
       <w:pPr>
@@ -6129,16 +6161,7 @@
           <w:sz w:val="24"/>
           <w:szCs w:val="24"/>
         </w:rPr>
-        <w:t xml:space="preserve">uch as Buyer, </w:t>
-      </w:r>
-      <w:r>
-        <w:rPr>
-          <w:rFonts w:ascii="Times New Roman" w:eastAsia="Times New Roman" w:hAnsi="Times New Roman" w:cs="Times New Roman"/>
-          <w:sz w:val="24"/>
-          <w:szCs w:val="24"/>
-        </w:rPr>
-        <w:lastRenderedPageBreak/>
-        <w:t>Seller, Admin</w:t>
+        <w:t>uch as Buyer, Seller, Admin</w:t>
       </w:r>
       <w:r>
         <w:rPr>

</xml_diff>